<commit_message>
Documentation pending Gantt Chart
</commit_message>
<xml_diff>
--- a/CarePoint.docx
+++ b/CarePoint.docx
@@ -1905,7 +1905,25 @@
           <w:szCs w:val="26"/>
           <w:lang w:bidi="ar-EG"/>
         </w:rPr>
-        <w:t xml:space="preserve"> in the medical system in Egypt is the lack of coordination between medical organizations, like hospitals, clinics, pharmacies, … etc. That is, the patient looks for some place to get one medical service and that’s it. This problem has led to a shortage in the medical s</w:t>
+        <w:t xml:space="preserve"> in the medical system in Egypt is the lack of coordination </w:t>
+      </w:r>
+      <w:r>
+        <w:rPr>
+          <w:rFonts w:ascii="Cambria" w:hAnsi="Cambria"/>
+          <w:sz w:val="26"/>
+          <w:szCs w:val="26"/>
+          <w:lang w:bidi="ar-EG"/>
+        </w:rPr>
+        <w:t>among</w:t>
+      </w:r>
+      <w:r>
+        <w:rPr>
+          <w:rFonts w:ascii="Cambria" w:hAnsi="Cambria"/>
+          <w:sz w:val="26"/>
+          <w:szCs w:val="26"/>
+          <w:lang w:bidi="ar-EG"/>
+        </w:rPr>
+        <w:t xml:space="preserve"> medical organizations, like hospitals, clinics, pharmacies, … etc. That is, the patient looks for some place to get one medical service and that’s it. This problem has led to a shortage in the medical s</w:t>
       </w:r>
       <w:r>
         <w:rPr>
@@ -5737,7 +5755,7 @@
           <w:szCs w:val="24"/>
           <w:lang w:bidi="ar-EG"/>
         </w:rPr>
-        <w:t>Table 1</w:t>
+        <w:t>Table</w:t>
       </w:r>
     </w:p>
     <w:p>
@@ -6815,6 +6833,28 @@
     </w:p>
     <w:p>
       <w:pPr>
+        <w:jc w:val="center"/>
+        <w:rPr>
+          <w:rFonts w:asciiTheme="majorBidi" w:hAnsiTheme="majorBidi" w:cstheme="majorBidi"/>
+          <w:b/>
+          <w:bCs/>
+          <w:sz w:val="24"/>
+          <w:szCs w:val="24"/>
+        </w:rPr>
+      </w:pPr>
+      <w:r>
+        <w:rPr>
+          <w:rFonts w:asciiTheme="majorBidi" w:hAnsiTheme="majorBidi" w:cstheme="majorBidi"/>
+          <w:b/>
+          <w:bCs/>
+          <w:sz w:val="24"/>
+          <w:szCs w:val="24"/>
+        </w:rPr>
+        <w:t>Figure</w:t>
+      </w:r>
+    </w:p>
+    <w:p>
+      <w:pPr>
         <w:rPr>
           <w:rFonts w:ascii="Cambria" w:hAnsi="Cambria" w:cstheme="majorBidi"/>
           <w:sz w:val="26"/>
@@ -7411,7 +7451,31 @@
           <w:sz w:val="26"/>
           <w:szCs w:val="26"/>
         </w:rPr>
-        <w:t xml:space="preserve">by freely advertising for the top rated medical services. Also, </w:t>
+        <w:t xml:space="preserve">by freely advertising for the </w:t>
+      </w:r>
+      <w:r>
+        <w:rPr>
+          <w:rFonts w:ascii="Cambria" w:hAnsi="Cambria" w:cstheme="majorBidi"/>
+          <w:sz w:val="26"/>
+          <w:szCs w:val="26"/>
+        </w:rPr>
+        <w:t>top</w:t>
+      </w:r>
+      <w:r>
+        <w:rPr>
+          <w:rFonts w:ascii="Cambria" w:hAnsi="Cambria" w:cstheme="majorBidi"/>
+          <w:sz w:val="26"/>
+          <w:szCs w:val="26"/>
+        </w:rPr>
+        <w:t>-rated</w:t>
+      </w:r>
+      <w:r>
+        <w:rPr>
+          <w:rFonts w:ascii="Cambria" w:hAnsi="Cambria" w:cstheme="majorBidi"/>
+          <w:sz w:val="26"/>
+          <w:szCs w:val="26"/>
+        </w:rPr>
+        <w:t xml:space="preserve"> services. Also, </w:t>
       </w:r>
       <w:r>
         <w:rPr>
@@ -7693,6 +7757,30 @@
     </w:p>
     <w:p>
       <w:pPr>
+        <w:jc w:val="center"/>
+        <w:rPr>
+          <w:rFonts w:asciiTheme="majorBidi" w:hAnsiTheme="majorBidi" w:cstheme="majorBidi"/>
+          <w:b/>
+          <w:bCs/>
+          <w:sz w:val="24"/>
+          <w:szCs w:val="24"/>
+          <w:lang w:bidi="ar-EG"/>
+        </w:rPr>
+      </w:pPr>
+      <w:r>
+        <w:rPr>
+          <w:rFonts w:asciiTheme="majorBidi" w:hAnsiTheme="majorBidi" w:cstheme="majorBidi"/>
+          <w:b/>
+          <w:bCs/>
+          <w:sz w:val="24"/>
+          <w:szCs w:val="24"/>
+          <w:lang w:bidi="ar-EG"/>
+        </w:rPr>
+        <w:t>Figure</w:t>
+      </w:r>
+    </w:p>
+    <w:p>
+      <w:pPr>
         <w:jc w:val="both"/>
         <w:rPr>
           <w:rFonts w:ascii="Cambria" w:hAnsi="Cambria" w:cstheme="majorBidi"/>
@@ -8393,22 +8481,6 @@
           <w:sz w:val="26"/>
           <w:szCs w:val="26"/>
         </w:rPr>
-        <w:t xml:space="preserve">, and </w:t>
-      </w:r>
-      <w:r>
-        <w:rPr>
-          <w:rFonts w:ascii="Cambria" w:hAnsi="Cambria"/>
-          <w:sz w:val="26"/>
-          <w:szCs w:val="26"/>
-        </w:rPr>
-        <w:t>they are all provided</w:t>
-      </w:r>
-      <w:r>
-        <w:rPr>
-          <w:rFonts w:ascii="Cambria" w:hAnsi="Cambria"/>
-          <w:sz w:val="26"/>
-          <w:szCs w:val="26"/>
-        </w:rPr>
         <w:t xml:space="preserve"> </w:t>
       </w:r>
       <w:r>
@@ -8417,31 +8489,23 @@
           <w:sz w:val="26"/>
           <w:szCs w:val="26"/>
         </w:rPr>
-        <w:t>through</w:t>
-      </w:r>
-      <w:r>
-        <w:rPr>
-          <w:rFonts w:ascii="Cambria" w:hAnsi="Cambria"/>
-          <w:sz w:val="26"/>
-          <w:szCs w:val="26"/>
-        </w:rPr>
-        <w:t xml:space="preserve"> one</w:t>
-      </w:r>
-      <w:r>
-        <w:rPr>
-          <w:rFonts w:ascii="Cambria" w:hAnsi="Cambria"/>
-          <w:sz w:val="26"/>
-          <w:szCs w:val="26"/>
-        </w:rPr>
-        <w:t xml:space="preserve"> integrated</w:t>
-      </w:r>
-      <w:r>
-        <w:rPr>
-          <w:rFonts w:ascii="Cambria" w:hAnsi="Cambria"/>
-          <w:sz w:val="26"/>
-          <w:szCs w:val="26"/>
-        </w:rPr>
-        <w:t xml:space="preserve"> system.</w:t>
+        <w:t>on one</w:t>
+      </w:r>
+      <w:r>
+        <w:rPr>
+          <w:rFonts w:ascii="Cambria" w:hAnsi="Cambria"/>
+          <w:sz w:val="26"/>
+          <w:szCs w:val="26"/>
+        </w:rPr>
+        <w:t xml:space="preserve"> </w:t>
+      </w:r>
+      <w:r>
+        <w:rPr>
+          <w:rFonts w:ascii="Cambria" w:hAnsi="Cambria"/>
+          <w:sz w:val="26"/>
+          <w:szCs w:val="26"/>
+        </w:rPr>
+        <w:t>system.</w:t>
       </w:r>
     </w:p>
     <w:p>
@@ -8656,7 +8720,39 @@
           <w:sz w:val="26"/>
           <w:szCs w:val="26"/>
         </w:rPr>
-        <w:t>Every citizen has a medical history on the system. The medical history is a collection of entries, each entry should contain patient symptoms, diseases, medicines, doctor remarks, doctor name, the name of the medical organization and the date</w:t>
+        <w:t xml:space="preserve">Every citizen has a medical history on the system. </w:t>
+      </w:r>
+      <w:r>
+        <w:rPr>
+          <w:rFonts w:ascii="Cambria" w:hAnsi="Cambria"/>
+          <w:sz w:val="26"/>
+          <w:szCs w:val="26"/>
+        </w:rPr>
+        <w:t>E</w:t>
+      </w:r>
+      <w:r>
+        <w:rPr>
+          <w:rFonts w:ascii="Cambria" w:hAnsi="Cambria"/>
+          <w:sz w:val="26"/>
+          <w:szCs w:val="26"/>
+        </w:rPr>
+        <w:t xml:space="preserve">ach entry </w:t>
+      </w:r>
+      <w:r>
+        <w:rPr>
+          <w:rFonts w:ascii="Cambria" w:hAnsi="Cambria"/>
+          <w:sz w:val="26"/>
+          <w:szCs w:val="26"/>
+        </w:rPr>
+        <w:t xml:space="preserve">in the history </w:t>
+      </w:r>
+      <w:r>
+        <w:rPr>
+          <w:rFonts w:ascii="Cambria" w:hAnsi="Cambria"/>
+          <w:sz w:val="26"/>
+          <w:szCs w:val="26"/>
+        </w:rPr>
+        <w:t>should contain patient symptoms, diseases, medicines, doctor remarks, doctor name, the name of the medical organization and the date</w:t>
       </w:r>
       <w:r>
         <w:rPr>
@@ -9513,7 +9609,6 @@
           <w:sz w:val="26"/>
           <w:szCs w:val="26"/>
         </w:rPr>
-        <w:lastRenderedPageBreak/>
         <w:t>Every user can search for medical organizations and sort the results by</w:t>
       </w:r>
       <w:r>
@@ -9616,6 +9711,7 @@
           <w:sz w:val="26"/>
           <w:szCs w:val="26"/>
         </w:rPr>
+        <w:lastRenderedPageBreak/>
         <w:t xml:space="preserve">A citizen can send an SOS signal to the </w:t>
       </w:r>
       <w:r>
@@ -9732,7 +9828,7 @@
           <w:sz w:val="26"/>
           <w:szCs w:val="26"/>
         </w:rPr>
-        <w:t>The system provides a prognosis service. It warns the citizen from diseases that he might catch depending on the medical history of him and his family, and considering his demographic location</w:t>
+        <w:t>The system warns the citizen from diseases that he might catch depending on the medical history of him and his family, and considering his demographic location</w:t>
       </w:r>
       <w:r>
         <w:rPr>
@@ -10669,6 +10765,28 @@
     </w:tbl>
     <w:p>
       <w:pPr>
+        <w:jc w:val="center"/>
+        <w:rPr>
+          <w:rFonts w:ascii="Cambria" w:hAnsi="Cambria"/>
+          <w:b/>
+          <w:bCs/>
+          <w:sz w:val="24"/>
+          <w:szCs w:val="24"/>
+        </w:rPr>
+      </w:pPr>
+      <w:r>
+        <w:rPr>
+          <w:rFonts w:ascii="Cambria" w:hAnsi="Cambria"/>
+          <w:b/>
+          <w:bCs/>
+          <w:sz w:val="24"/>
+          <w:szCs w:val="24"/>
+        </w:rPr>
+        <w:t>Table</w:t>
+      </w:r>
+    </w:p>
+    <w:p>
+      <w:pPr>
         <w:rPr>
           <w:rFonts w:ascii="Cambria" w:hAnsi="Cambria"/>
           <w:sz w:val="36"/>
@@ -12119,7 +12237,7 @@
           <w:szCs w:val="36"/>
         </w:rPr>
         <w:lastRenderedPageBreak/>
-        <w:t>3.</w:t>
+        <w:t>3.2</w:t>
       </w:r>
       <w:r>
         <w:rPr>
@@ -12129,26 +12247,7 @@
           <w:sz w:val="36"/>
           <w:szCs w:val="36"/>
         </w:rPr>
-        <w:t>2</w:t>
-      </w:r>
-      <w:r>
-        <w:rPr>
-          <w:rFonts w:ascii="Cambria" w:hAnsi="Cambria"/>
-          <w:b/>
-          <w:bCs/>
-          <w:sz w:val="36"/>
-          <w:szCs w:val="36"/>
-        </w:rPr>
         <w:tab/>
-      </w:r>
-      <w:r>
-        <w:rPr>
-          <w:rFonts w:ascii="Cambria" w:hAnsi="Cambria"/>
-          <w:b/>
-          <w:bCs/>
-          <w:sz w:val="36"/>
-          <w:szCs w:val="36"/>
-        </w:rPr>
         <w:t>Sample use cases</w:t>
       </w:r>
     </w:p>
@@ -12157,6 +12256,7 @@
         <w:tabs>
           <w:tab w:val="left" w:pos="2205"/>
         </w:tabs>
+        <w:jc w:val="center"/>
         <w:rPr>
           <w:rFonts w:ascii="Cambria" w:hAnsi="Cambria" w:cs="Cambria"/>
           <w:sz w:val="52"/>
@@ -12168,7 +12268,7 @@
           <w:noProof/>
         </w:rPr>
         <w:drawing>
-          <wp:inline distT="0" distB="0" distL="0" distR="0" wp14:anchorId="75D1F34C" wp14:editId="31AA4128">
+          <wp:inline distT="0" distB="0" distL="0" distR="0" wp14:anchorId="75D1F34C" wp14:editId="70F48F49">
             <wp:extent cx="5731510" cy="932180"/>
             <wp:effectExtent l="0" t="0" r="2540" b="1270"/>
             <wp:docPr id="11" name="Picture 11"/>
@@ -12183,7 +12283,19 @@
                     <pic:cNvPicPr/>
                   </pic:nvPicPr>
                   <pic:blipFill>
-                    <a:blip r:embed="rId17"/>
+                    <a:blip r:embed="rId17">
+                      <a:extLst>
+                        <a:ext uri="{BEBA8EAE-BF5A-486C-A8C5-ECC9F3942E4B}">
+                          <a14:imgProps xmlns:a14="http://schemas.microsoft.com/office/drawing/2010/main">
+                            <a14:imgLayer r:embed="rId18">
+                              <a14:imgEffect>
+                                <a14:sharpenSoften amount="25000"/>
+                              </a14:imgEffect>
+                            </a14:imgLayer>
+                          </a14:imgProps>
+                        </a:ext>
+                      </a:extLst>
+                    </a:blip>
                     <a:stretch>
                       <a:fillRect/>
                     </a:stretch>
@@ -12209,6 +12321,7 @@
         <w:tabs>
           <w:tab w:val="left" w:pos="2205"/>
         </w:tabs>
+        <w:jc w:val="center"/>
         <w:rPr>
           <w:rFonts w:ascii="Cambria" w:hAnsi="Cambria" w:cs="Cambria"/>
           <w:b/>
@@ -12245,6 +12358,7 @@
         <w:tabs>
           <w:tab w:val="left" w:pos="2205"/>
         </w:tabs>
+        <w:jc w:val="center"/>
         <w:rPr>
           <w:rFonts w:ascii="Cambria" w:hAnsi="Cambria" w:cs="Cambria"/>
           <w:b/>
@@ -12258,7 +12372,7 @@
           <w:noProof/>
         </w:rPr>
         <w:drawing>
-          <wp:inline distT="0" distB="0" distL="0" distR="0" wp14:anchorId="05D9A168" wp14:editId="6A1B467C">
+          <wp:inline distT="0" distB="0" distL="0" distR="0" wp14:anchorId="05D9A168" wp14:editId="19C2B240">
             <wp:extent cx="5730726" cy="2509939"/>
             <wp:effectExtent l="0" t="0" r="3810" b="5080"/>
             <wp:docPr id="6" name="Picture 6"/>
@@ -12273,7 +12387,19 @@
                     <pic:cNvPicPr/>
                   </pic:nvPicPr>
                   <pic:blipFill rotWithShape="1">
-                    <a:blip r:embed="rId18"/>
+                    <a:blip r:embed="rId19">
+                      <a:extLst>
+                        <a:ext uri="{BEBA8EAE-BF5A-486C-A8C5-ECC9F3942E4B}">
+                          <a14:imgProps xmlns:a14="http://schemas.microsoft.com/office/drawing/2010/main">
+                            <a14:imgLayer r:embed="rId20">
+                              <a14:imgEffect>
+                                <a14:sharpenSoften amount="25000"/>
+                              </a14:imgEffect>
+                            </a14:imgLayer>
+                          </a14:imgProps>
+                        </a:ext>
+                      </a:extLst>
+                    </a:blip>
                     <a:srcRect t="1299" b="4195"/>
                     <a:stretch/>
                   </pic:blipFill>
@@ -12306,6 +12432,7 @@
         <w:tabs>
           <w:tab w:val="left" w:pos="2205"/>
         </w:tabs>
+        <w:jc w:val="center"/>
         <w:rPr>
           <w:rFonts w:ascii="Cambria" w:hAnsi="Cambria" w:cs="Cambria"/>
           <w:b/>
@@ -12344,6 +12471,7 @@
         <w:tabs>
           <w:tab w:val="left" w:pos="2205"/>
         </w:tabs>
+        <w:jc w:val="center"/>
         <w:rPr>
           <w:rFonts w:ascii="Cambria" w:hAnsi="Cambria" w:cs="Cambria"/>
           <w:b/>
@@ -12357,7 +12485,7 @@
           <w:noProof/>
         </w:rPr>
         <w:drawing>
-          <wp:inline distT="0" distB="0" distL="0" distR="0" wp14:anchorId="5493B400" wp14:editId="43C676E6">
+          <wp:inline distT="0" distB="0" distL="0" distR="0" wp14:anchorId="5493B400" wp14:editId="633E7988">
             <wp:extent cx="5619750" cy="2889849"/>
             <wp:effectExtent l="0" t="0" r="0" b="6350"/>
             <wp:docPr id="9" name="Picture 9"/>
@@ -12372,7 +12500,19 @@
                     <pic:cNvPicPr/>
                   </pic:nvPicPr>
                   <pic:blipFill rotWithShape="1">
-                    <a:blip r:embed="rId19"/>
+                    <a:blip r:embed="rId21">
+                      <a:extLst>
+                        <a:ext uri="{BEBA8EAE-BF5A-486C-A8C5-ECC9F3942E4B}">
+                          <a14:imgProps xmlns:a14="http://schemas.microsoft.com/office/drawing/2010/main">
+                            <a14:imgLayer r:embed="rId22">
+                              <a14:imgEffect>
+                                <a14:sharpenSoften amount="25000"/>
+                              </a14:imgEffect>
+                            </a14:imgLayer>
+                          </a14:imgProps>
+                        </a:ext>
+                      </a:extLst>
+                    </a:blip>
                     <a:srcRect t="1" b="1813"/>
                     <a:stretch/>
                   </pic:blipFill>
@@ -12405,6 +12545,7 @@
         <w:tabs>
           <w:tab w:val="left" w:pos="2205"/>
         </w:tabs>
+        <w:jc w:val="center"/>
         <w:rPr>
           <w:rFonts w:ascii="Cambria" w:hAnsi="Cambria" w:cs="Cambria"/>
           <w:b/>
@@ -12464,17 +12605,7 @@
           <w:szCs w:val="36"/>
         </w:rPr>
         <w:tab/>
-        <w:t xml:space="preserve">Sample </w:t>
-      </w:r>
-      <w:r>
-        <w:rPr>
-          <w:rFonts w:ascii="Cambria" w:hAnsi="Cambria"/>
-          <w:b/>
-          <w:bCs/>
-          <w:sz w:val="36"/>
-          <w:szCs w:val="36"/>
-        </w:rPr>
-        <w:t>sequence diagrams</w:t>
+        <w:t>Sample sequence diagrams</w:t>
       </w:r>
     </w:p>
     <w:p>
@@ -12482,24 +12613,110 @@
         <w:tabs>
           <w:tab w:val="left" w:pos="2205"/>
         </w:tabs>
-        <w:rPr>
-          <w:rFonts w:ascii="Cambria" w:hAnsi="Cambria" w:cs="Cambria"/>
+        <w:jc w:val="center"/>
+        <w:rPr>
+          <w:rFonts w:ascii="Cambria" w:hAnsi="Cambria" w:cs="Cambria"/>
+          <w:b/>
+          <w:bCs/>
           <w:sz w:val="36"/>
           <w:szCs w:val="36"/>
         </w:rPr>
       </w:pPr>
+      <w:r>
+        <w:rPr>
+          <w:rFonts w:ascii="Cambria" w:hAnsi="Cambria" w:cs="Cambria"/>
+          <w:b/>
+          <w:bCs/>
+          <w:noProof/>
+          <w:sz w:val="36"/>
+          <w:szCs w:val="36"/>
+        </w:rPr>
+        <w:drawing>
+          <wp:inline distT="0" distB="0" distL="0" distR="0" wp14:anchorId="35A091AE" wp14:editId="5152B922">
+            <wp:extent cx="5724525" cy="1971675"/>
+            <wp:effectExtent l="0" t="0" r="9525" b="9525"/>
+            <wp:docPr id="5" name="Picture 5"/>
+            <wp:cNvGraphicFramePr>
+              <a:graphicFrameLocks xmlns:a="http://schemas.openxmlformats.org/drawingml/2006/main" noChangeAspect="1"/>
+            </wp:cNvGraphicFramePr>
+            <a:graphic xmlns:a="http://schemas.openxmlformats.org/drawingml/2006/main">
+              <a:graphicData uri="http://schemas.openxmlformats.org/drawingml/2006/picture">
+                <pic:pic xmlns:pic="http://schemas.openxmlformats.org/drawingml/2006/picture">
+                  <pic:nvPicPr>
+                    <pic:cNvPr id="0" name="Picture 2"/>
+                    <pic:cNvPicPr>
+                      <a:picLocks noChangeAspect="1" noChangeArrowheads="1"/>
+                    </pic:cNvPicPr>
+                  </pic:nvPicPr>
+                  <pic:blipFill rotWithShape="1">
+                    <a:blip r:embed="rId23">
+                      <a:extLst>
+                        <a:ext uri="{BEBA8EAE-BF5A-486C-A8C5-ECC9F3942E4B}">
+                          <a14:imgProps xmlns:a14="http://schemas.microsoft.com/office/drawing/2010/main">
+                            <a14:imgLayer r:embed="rId24">
+                              <a14:imgEffect>
+                                <a14:sharpenSoften amount="25000"/>
+                              </a14:imgEffect>
+                            </a14:imgLayer>
+                          </a14:imgProps>
+                        </a:ext>
+                        <a:ext uri="{28A0092B-C50C-407E-A947-70E740481C1C}">
+                          <a14:useLocalDpi xmlns:a14="http://schemas.microsoft.com/office/drawing/2010/main" val="0"/>
+                        </a:ext>
+                      </a:extLst>
+                    </a:blip>
+                    <a:srcRect t="2511" b="10878"/>
+                    <a:stretch/>
+                  </pic:blipFill>
+                  <pic:spPr bwMode="auto">
+                    <a:xfrm>
+                      <a:off x="0" y="0"/>
+                      <a:ext cx="5724525" cy="1971675"/>
+                    </a:xfrm>
+                    <a:prstGeom prst="rect">
+                      <a:avLst/>
+                    </a:prstGeom>
+                    <a:noFill/>
+                    <a:ln>
+                      <a:noFill/>
+                    </a:ln>
+                    <a:extLst>
+                      <a:ext uri="{53640926-AAD7-44D8-BBD7-CCE9431645EC}">
+                        <a14:shadowObscured xmlns:a14="http://schemas.microsoft.com/office/drawing/2010/main"/>
+                      </a:ext>
+                    </a:extLst>
+                  </pic:spPr>
+                </pic:pic>
+              </a:graphicData>
+            </a:graphic>
+          </wp:inline>
+        </w:drawing>
+      </w:r>
     </w:p>
     <w:p>
       <w:pPr>
         <w:tabs>
           <w:tab w:val="left" w:pos="2205"/>
         </w:tabs>
-        <w:rPr>
-          <w:rFonts w:ascii="Cambria" w:hAnsi="Cambria" w:cs="Cambria"/>
-          <w:sz w:val="32"/>
-          <w:szCs w:val="32"/>
-        </w:rPr>
-      </w:pPr>
+        <w:jc w:val="center"/>
+        <w:rPr>
+          <w:rFonts w:ascii="Cambria" w:hAnsi="Cambria" w:cs="Cambria"/>
+          <w:b/>
+          <w:bCs/>
+          <w:sz w:val="24"/>
+          <w:szCs w:val="24"/>
+        </w:rPr>
+      </w:pPr>
+      <w:r>
+        <w:rPr>
+          <w:rFonts w:ascii="Cambria" w:hAnsi="Cambria" w:cs="Cambria"/>
+          <w:b/>
+          <w:bCs/>
+          <w:sz w:val="24"/>
+          <w:szCs w:val="24"/>
+        </w:rPr>
+        <w:t>Figure</w:t>
+      </w:r>
     </w:p>
     <w:p>
       <w:pPr>
@@ -12508,8 +12725,9 @@
         </w:tabs>
         <w:rPr>
           <w:rFonts w:ascii="Cambria" w:hAnsi="Cambria" w:cs="Cambria"/>
-          <w:sz w:val="52"/>
-          <w:szCs w:val="52"/>
+          <w:noProof/>
+          <w:sz w:val="32"/>
+          <w:szCs w:val="32"/>
         </w:rPr>
       </w:pPr>
     </w:p>
@@ -12518,24 +12736,106 @@
         <w:tabs>
           <w:tab w:val="left" w:pos="2205"/>
         </w:tabs>
-        <w:rPr>
-          <w:rFonts w:ascii="Cambria" w:hAnsi="Cambria" w:cs="Cambria"/>
-          <w:sz w:val="52"/>
-          <w:szCs w:val="52"/>
-        </w:rPr>
-      </w:pPr>
+        <w:jc w:val="center"/>
+        <w:rPr>
+          <w:rFonts w:ascii="Cambria" w:hAnsi="Cambria" w:cs="Cambria"/>
+          <w:sz w:val="36"/>
+          <w:szCs w:val="36"/>
+        </w:rPr>
+      </w:pPr>
+      <w:r>
+        <w:rPr>
+          <w:rFonts w:ascii="Cambria" w:hAnsi="Cambria" w:cs="Cambria"/>
+          <w:noProof/>
+          <w:sz w:val="32"/>
+          <w:szCs w:val="32"/>
+        </w:rPr>
+        <w:drawing>
+          <wp:inline distT="0" distB="0" distL="0" distR="0" wp14:anchorId="3CE696EF" wp14:editId="1EA3B3C7">
+            <wp:extent cx="5724525" cy="2524125"/>
+            <wp:effectExtent l="0" t="0" r="9525" b="9525"/>
+            <wp:docPr id="3" name="Picture 3"/>
+            <wp:cNvGraphicFramePr>
+              <a:graphicFrameLocks xmlns:a="http://schemas.openxmlformats.org/drawingml/2006/main" noChangeAspect="1"/>
+            </wp:cNvGraphicFramePr>
+            <a:graphic xmlns:a="http://schemas.openxmlformats.org/drawingml/2006/main">
+              <a:graphicData uri="http://schemas.openxmlformats.org/drawingml/2006/picture">
+                <pic:pic xmlns:pic="http://schemas.openxmlformats.org/drawingml/2006/picture">
+                  <pic:nvPicPr>
+                    <pic:cNvPr id="0" name="Picture 1"/>
+                    <pic:cNvPicPr>
+                      <a:picLocks noChangeAspect="1" noChangeArrowheads="1"/>
+                    </pic:cNvPicPr>
+                  </pic:nvPicPr>
+                  <pic:blipFill rotWithShape="1">
+                    <a:blip r:embed="rId25">
+                      <a:extLst>
+                        <a:ext uri="{BEBA8EAE-BF5A-486C-A8C5-ECC9F3942E4B}">
+                          <a14:imgProps xmlns:a14="http://schemas.microsoft.com/office/drawing/2010/main">
+                            <a14:imgLayer r:embed="rId26">
+                              <a14:imgEffect>
+                                <a14:sharpenSoften amount="25000"/>
+                              </a14:imgEffect>
+                            </a14:imgLayer>
+                          </a14:imgProps>
+                        </a:ext>
+                        <a:ext uri="{28A0092B-C50C-407E-A947-70E740481C1C}">
+                          <a14:useLocalDpi xmlns:a14="http://schemas.microsoft.com/office/drawing/2010/main" val="0"/>
+                        </a:ext>
+                      </a:extLst>
+                    </a:blip>
+                    <a:srcRect t="1439" b="3237"/>
+                    <a:stretch/>
+                  </pic:blipFill>
+                  <pic:spPr bwMode="auto">
+                    <a:xfrm>
+                      <a:off x="0" y="0"/>
+                      <a:ext cx="5724525" cy="2524125"/>
+                    </a:xfrm>
+                    <a:prstGeom prst="rect">
+                      <a:avLst/>
+                    </a:prstGeom>
+                    <a:noFill/>
+                    <a:ln>
+                      <a:noFill/>
+                    </a:ln>
+                    <a:extLst>
+                      <a:ext uri="{53640926-AAD7-44D8-BBD7-CCE9431645EC}">
+                        <a14:shadowObscured xmlns:a14="http://schemas.microsoft.com/office/drawing/2010/main"/>
+                      </a:ext>
+                    </a:extLst>
+                  </pic:spPr>
+                </pic:pic>
+              </a:graphicData>
+            </a:graphic>
+          </wp:inline>
+        </w:drawing>
+      </w:r>
     </w:p>
     <w:p>
       <w:pPr>
         <w:tabs>
           <w:tab w:val="left" w:pos="2205"/>
         </w:tabs>
-        <w:rPr>
-          <w:rFonts w:ascii="Cambria" w:hAnsi="Cambria" w:cs="Cambria"/>
-          <w:sz w:val="52"/>
-          <w:szCs w:val="52"/>
-        </w:rPr>
-      </w:pPr>
+        <w:jc w:val="center"/>
+        <w:rPr>
+          <w:rFonts w:ascii="Cambria" w:hAnsi="Cambria" w:cs="Cambria"/>
+          <w:b/>
+          <w:bCs/>
+          <w:sz w:val="24"/>
+          <w:szCs w:val="24"/>
+        </w:rPr>
+      </w:pPr>
+      <w:r>
+        <w:rPr>
+          <w:rFonts w:ascii="Cambria" w:hAnsi="Cambria" w:cs="Cambria"/>
+          <w:b/>
+          <w:bCs/>
+          <w:sz w:val="24"/>
+          <w:szCs w:val="24"/>
+        </w:rPr>
+        <w:t>Figure</w:t>
+      </w:r>
     </w:p>
     <w:p>
       <w:pPr>
@@ -12544,22 +12844,1220 @@
         </w:tabs>
         <w:rPr>
           <w:rFonts w:ascii="Cambria" w:hAnsi="Cambria" w:cs="Cambria"/>
-          <w:sz w:val="52"/>
-          <w:szCs w:val="52"/>
-        </w:rPr>
-      </w:pPr>
-    </w:p>
+          <w:sz w:val="36"/>
+          <w:szCs w:val="36"/>
+        </w:rPr>
+      </w:pPr>
+    </w:p>
+    <w:p>
+      <w:pPr>
+        <w:rPr>
+          <w:rFonts w:ascii="Cambria" w:hAnsi="Cambria"/>
+          <w:b/>
+          <w:bCs/>
+          <w:sz w:val="36"/>
+          <w:szCs w:val="36"/>
+          <w:rtl/>
+        </w:rPr>
+      </w:pPr>
+      <w:r>
+        <w:rPr>
+          <w:rFonts w:ascii="Cambria" w:hAnsi="Cambria"/>
+          <w:b/>
+          <w:bCs/>
+          <w:sz w:val="36"/>
+          <w:szCs w:val="36"/>
+        </w:rPr>
+        <w:t>3.</w:t>
+      </w:r>
+      <w:r>
+        <w:rPr>
+          <w:rFonts w:ascii="Cambria" w:hAnsi="Cambria"/>
+          <w:b/>
+          <w:bCs/>
+          <w:sz w:val="36"/>
+          <w:szCs w:val="36"/>
+        </w:rPr>
+        <w:t>4</w:t>
+      </w:r>
+      <w:r>
+        <w:rPr>
+          <w:rFonts w:ascii="Cambria" w:hAnsi="Cambria"/>
+          <w:b/>
+          <w:bCs/>
+          <w:sz w:val="36"/>
+          <w:szCs w:val="36"/>
+        </w:rPr>
+        <w:tab/>
+        <w:t xml:space="preserve">Sample </w:t>
+      </w:r>
+      <w:r>
+        <w:rPr>
+          <w:rFonts w:ascii="Cambria" w:hAnsi="Cambria"/>
+          <w:b/>
+          <w:bCs/>
+          <w:sz w:val="36"/>
+          <w:szCs w:val="36"/>
+        </w:rPr>
+        <w:t xml:space="preserve">system </w:t>
+      </w:r>
+      <w:r>
+        <w:rPr>
+          <w:rFonts w:ascii="Cambria" w:hAnsi="Cambria"/>
+          <w:b/>
+          <w:bCs/>
+          <w:sz w:val="36"/>
+          <w:szCs w:val="36"/>
+        </w:rPr>
+        <w:t>test</w:t>
+      </w:r>
+      <w:r>
+        <w:rPr>
+          <w:rFonts w:ascii="Cambria" w:hAnsi="Cambria"/>
+          <w:b/>
+          <w:bCs/>
+          <w:sz w:val="36"/>
+          <w:szCs w:val="36"/>
+        </w:rPr>
+        <w:t xml:space="preserve"> </w:t>
+      </w:r>
+      <w:r>
+        <w:rPr>
+          <w:rFonts w:ascii="Cambria" w:hAnsi="Cambria"/>
+          <w:b/>
+          <w:bCs/>
+          <w:sz w:val="36"/>
+          <w:szCs w:val="36"/>
+        </w:rPr>
+        <w:t>cases</w:t>
+      </w:r>
+    </w:p>
+    <w:tbl>
+      <w:tblPr>
+        <w:tblStyle w:val="TableGrid"/>
+        <w:tblW w:w="0" w:type="auto"/>
+        <w:tblLook w:val="04A0" w:firstRow="1" w:lastRow="0" w:firstColumn="1" w:lastColumn="0" w:noHBand="0" w:noVBand="1"/>
+      </w:tblPr>
+      <w:tblGrid>
+        <w:gridCol w:w="2605"/>
+        <w:gridCol w:w="6411"/>
+      </w:tblGrid>
+      <w:tr>
+        <w:tc>
+          <w:tcPr>
+            <w:tcW w:w="2605" w:type="dxa"/>
+          </w:tcPr>
+          <w:p>
+            <w:pPr>
+              <w:rPr>
+                <w:rFonts w:ascii="Cambria" w:hAnsi="Cambria" w:cstheme="majorBidi"/>
+                <w:sz w:val="26"/>
+                <w:szCs w:val="26"/>
+              </w:rPr>
+            </w:pPr>
+            <w:r>
+              <w:rPr>
+                <w:rFonts w:ascii="Cambria" w:hAnsi="Cambria" w:cstheme="majorBidi"/>
+                <w:sz w:val="26"/>
+                <w:szCs w:val="26"/>
+              </w:rPr>
+              <w:t>testcase ID</w:t>
+            </w:r>
+          </w:p>
+        </w:tc>
+        <w:tc>
+          <w:tcPr>
+            <w:tcW w:w="6411" w:type="dxa"/>
+          </w:tcPr>
+          <w:p>
+            <w:pPr>
+              <w:rPr>
+                <w:rFonts w:ascii="Cambria" w:hAnsi="Cambria" w:cstheme="majorBidi"/>
+                <w:b/>
+                <w:bCs/>
+                <w:sz w:val="26"/>
+                <w:szCs w:val="26"/>
+              </w:rPr>
+            </w:pPr>
+            <w:r>
+              <w:rPr>
+                <w:rFonts w:ascii="Cambria" w:hAnsi="Cambria" w:cstheme="majorBidi"/>
+                <w:sz w:val="26"/>
+                <w:szCs w:val="26"/>
+              </w:rPr>
+              <w:t>1</w:t>
+            </w:r>
+          </w:p>
+        </w:tc>
+      </w:tr>
+      <w:tr>
+        <w:tc>
+          <w:tcPr>
+            <w:tcW w:w="2605" w:type="dxa"/>
+          </w:tcPr>
+          <w:p>
+            <w:pPr>
+              <w:rPr>
+                <w:rFonts w:ascii="Cambria" w:hAnsi="Cambria" w:cstheme="majorBidi"/>
+                <w:sz w:val="26"/>
+                <w:szCs w:val="26"/>
+              </w:rPr>
+            </w:pPr>
+            <w:r>
+              <w:rPr>
+                <w:rFonts w:ascii="Cambria" w:hAnsi="Cambria" w:cstheme="majorBidi"/>
+                <w:sz w:val="26"/>
+                <w:szCs w:val="26"/>
+              </w:rPr>
+              <w:t>Test case description</w:t>
+            </w:r>
+          </w:p>
+        </w:tc>
+        <w:tc>
+          <w:tcPr>
+            <w:tcW w:w="6411" w:type="dxa"/>
+          </w:tcPr>
+          <w:p>
+            <w:pPr>
+              <w:rPr>
+                <w:rFonts w:ascii="Cambria" w:hAnsi="Cambria" w:cstheme="majorBidi"/>
+                <w:sz w:val="26"/>
+                <w:szCs w:val="26"/>
+              </w:rPr>
+            </w:pPr>
+            <w:r>
+              <w:rPr>
+                <w:rFonts w:ascii="Cambria" w:hAnsi="Cambria" w:cstheme="majorBidi"/>
+                <w:sz w:val="26"/>
+                <w:szCs w:val="26"/>
+              </w:rPr>
+              <w:t>Test sign up to Care Point</w:t>
+            </w:r>
+          </w:p>
+        </w:tc>
+      </w:tr>
+      <w:tr>
+        <w:tc>
+          <w:tcPr>
+            <w:tcW w:w="2605" w:type="dxa"/>
+          </w:tcPr>
+          <w:p>
+            <w:pPr>
+              <w:rPr>
+                <w:rFonts w:ascii="Cambria" w:hAnsi="Cambria" w:cstheme="majorBidi"/>
+                <w:sz w:val="26"/>
+                <w:szCs w:val="26"/>
+              </w:rPr>
+            </w:pPr>
+            <w:r>
+              <w:rPr>
+                <w:rFonts w:ascii="Cambria" w:hAnsi="Cambria" w:cstheme="majorBidi"/>
+                <w:sz w:val="26"/>
+                <w:szCs w:val="26"/>
+              </w:rPr>
+              <w:t>Test scenario</w:t>
+            </w:r>
+          </w:p>
+        </w:tc>
+        <w:tc>
+          <w:tcPr>
+            <w:tcW w:w="6411" w:type="dxa"/>
+          </w:tcPr>
+          <w:p>
+            <w:pPr>
+              <w:rPr>
+                <w:rFonts w:ascii="Cambria" w:hAnsi="Cambria" w:cstheme="majorBidi"/>
+                <w:sz w:val="26"/>
+                <w:szCs w:val="26"/>
+              </w:rPr>
+            </w:pPr>
+            <w:r>
+              <w:rPr>
+                <w:rFonts w:ascii="Cambria" w:hAnsi="Cambria" w:cstheme="majorBidi"/>
+                <w:sz w:val="26"/>
+                <w:szCs w:val="26"/>
+              </w:rPr>
+              <w:t xml:space="preserve">Verify on entering </w:t>
+            </w:r>
+            <w:r>
+              <w:rPr>
+                <w:rFonts w:ascii="Cambria" w:hAnsi="Cambria" w:cstheme="majorBidi"/>
+                <w:sz w:val="26"/>
+                <w:szCs w:val="26"/>
+              </w:rPr>
+              <w:t xml:space="preserve">an </w:t>
+            </w:r>
+            <w:r>
+              <w:rPr>
+                <w:rFonts w:ascii="Cambria" w:hAnsi="Cambria" w:cstheme="majorBidi"/>
+                <w:sz w:val="26"/>
+                <w:szCs w:val="26"/>
+              </w:rPr>
+              <w:t>invalid user data</w:t>
+            </w:r>
+            <w:r>
+              <w:rPr>
+                <w:rFonts w:ascii="Cambria" w:hAnsi="Cambria" w:cstheme="majorBidi"/>
+                <w:sz w:val="26"/>
+                <w:szCs w:val="26"/>
+              </w:rPr>
+              <w:t>,</w:t>
+            </w:r>
+            <w:r>
+              <w:rPr>
+                <w:rFonts w:ascii="Cambria" w:hAnsi="Cambria" w:cstheme="majorBidi"/>
+                <w:sz w:val="26"/>
+                <w:szCs w:val="26"/>
+              </w:rPr>
+              <w:t xml:space="preserve"> the user</w:t>
+            </w:r>
+            <w:r>
+              <w:rPr>
+                <w:rFonts w:ascii="Cambria" w:hAnsi="Cambria" w:cstheme="majorBidi"/>
+                <w:sz w:val="26"/>
+                <w:szCs w:val="26"/>
+              </w:rPr>
+              <w:t xml:space="preserve"> citizen</w:t>
+            </w:r>
+            <w:r>
+              <w:rPr>
+                <w:rFonts w:ascii="Cambria" w:hAnsi="Cambria" w:cstheme="majorBidi"/>
+                <w:sz w:val="26"/>
+                <w:szCs w:val="26"/>
+              </w:rPr>
+              <w:t xml:space="preserve"> account isn’t created</w:t>
+            </w:r>
+          </w:p>
+        </w:tc>
+      </w:tr>
+      <w:tr>
+        <w:tc>
+          <w:tcPr>
+            <w:tcW w:w="2605" w:type="dxa"/>
+          </w:tcPr>
+          <w:p>
+            <w:pPr>
+              <w:rPr>
+                <w:rFonts w:ascii="Cambria" w:hAnsi="Cambria" w:cstheme="majorBidi"/>
+                <w:sz w:val="26"/>
+                <w:szCs w:val="26"/>
+              </w:rPr>
+            </w:pPr>
+            <w:r>
+              <w:rPr>
+                <w:rFonts w:ascii="Cambria" w:hAnsi="Cambria" w:cstheme="majorBidi"/>
+                <w:sz w:val="26"/>
+                <w:szCs w:val="26"/>
+              </w:rPr>
+              <w:t>Step details</w:t>
+            </w:r>
+          </w:p>
+        </w:tc>
+        <w:tc>
+          <w:tcPr>
+            <w:tcW w:w="6411" w:type="dxa"/>
+          </w:tcPr>
+          <w:p>
+            <w:pPr>
+              <w:pStyle w:val="ListParagraph"/>
+              <w:numPr>
+                <w:ilvl w:val="0"/>
+                <w:numId w:val="24"/>
+              </w:numPr>
+              <w:ind w:left="361"/>
+              <w:rPr>
+                <w:rFonts w:ascii="Cambria" w:hAnsi="Cambria" w:cstheme="majorBidi"/>
+                <w:sz w:val="26"/>
+                <w:szCs w:val="26"/>
+              </w:rPr>
+            </w:pPr>
+            <w:r>
+              <w:rPr>
+                <w:rFonts w:ascii="Cambria" w:hAnsi="Cambria" w:cstheme="majorBidi"/>
+                <w:sz w:val="26"/>
+                <w:szCs w:val="26"/>
+              </w:rPr>
+              <w:t xml:space="preserve">      </w:t>
+            </w:r>
+            <w:r>
+              <w:rPr>
+                <w:rFonts w:ascii="Cambria" w:hAnsi="Cambria" w:cstheme="majorBidi"/>
+                <w:sz w:val="26"/>
+                <w:szCs w:val="26"/>
+              </w:rPr>
+              <w:t>Go to http://localhost:51902/Account/Register</w:t>
+            </w:r>
+          </w:p>
+          <w:p>
+            <w:pPr>
+              <w:pStyle w:val="ListParagraph"/>
+              <w:numPr>
+                <w:ilvl w:val="0"/>
+                <w:numId w:val="24"/>
+              </w:numPr>
+              <w:ind w:left="361"/>
+              <w:rPr>
+                <w:rFonts w:ascii="Cambria" w:hAnsi="Cambria" w:cstheme="majorBidi"/>
+                <w:sz w:val="26"/>
+                <w:szCs w:val="26"/>
+              </w:rPr>
+            </w:pPr>
+            <w:r>
+              <w:rPr>
+                <w:rFonts w:ascii="Cambria" w:hAnsi="Cambria" w:cstheme="majorBidi"/>
+                <w:sz w:val="26"/>
+                <w:szCs w:val="26"/>
+              </w:rPr>
+              <w:t xml:space="preserve">      </w:t>
+            </w:r>
+            <w:r>
+              <w:rPr>
+                <w:rFonts w:ascii="Cambria" w:hAnsi="Cambria" w:cstheme="majorBidi"/>
+                <w:sz w:val="26"/>
+                <w:szCs w:val="26"/>
+              </w:rPr>
+              <w:t xml:space="preserve">Enter valid first name </w:t>
+            </w:r>
+          </w:p>
+          <w:p>
+            <w:pPr>
+              <w:pStyle w:val="ListParagraph"/>
+              <w:numPr>
+                <w:ilvl w:val="0"/>
+                <w:numId w:val="24"/>
+              </w:numPr>
+              <w:ind w:left="361"/>
+              <w:rPr>
+                <w:rFonts w:ascii="Cambria" w:hAnsi="Cambria" w:cstheme="majorBidi"/>
+                <w:sz w:val="26"/>
+                <w:szCs w:val="26"/>
+              </w:rPr>
+            </w:pPr>
+            <w:r>
+              <w:rPr>
+                <w:rFonts w:ascii="Cambria" w:hAnsi="Cambria" w:cstheme="majorBidi"/>
+                <w:sz w:val="26"/>
+                <w:szCs w:val="26"/>
+              </w:rPr>
+              <w:t xml:space="preserve">      </w:t>
+            </w:r>
+            <w:r>
+              <w:rPr>
+                <w:rFonts w:ascii="Cambria" w:hAnsi="Cambria" w:cstheme="majorBidi"/>
+                <w:sz w:val="26"/>
+                <w:szCs w:val="26"/>
+              </w:rPr>
+              <w:t>Enter valid middle name</w:t>
+            </w:r>
+          </w:p>
+          <w:p>
+            <w:pPr>
+              <w:pStyle w:val="ListParagraph"/>
+              <w:numPr>
+                <w:ilvl w:val="0"/>
+                <w:numId w:val="24"/>
+              </w:numPr>
+              <w:ind w:left="361"/>
+              <w:rPr>
+                <w:rFonts w:ascii="Cambria" w:hAnsi="Cambria" w:cstheme="majorBidi"/>
+                <w:sz w:val="26"/>
+                <w:szCs w:val="26"/>
+              </w:rPr>
+            </w:pPr>
+            <w:r>
+              <w:rPr>
+                <w:rFonts w:ascii="Cambria" w:hAnsi="Cambria" w:cstheme="majorBidi"/>
+                <w:sz w:val="26"/>
+                <w:szCs w:val="26"/>
+              </w:rPr>
+              <w:t xml:space="preserve">      </w:t>
+            </w:r>
+            <w:r>
+              <w:rPr>
+                <w:rFonts w:ascii="Cambria" w:hAnsi="Cambria" w:cstheme="majorBidi"/>
+                <w:sz w:val="26"/>
+                <w:szCs w:val="26"/>
+              </w:rPr>
+              <w:t>Enter valid last name</w:t>
+            </w:r>
+          </w:p>
+          <w:p>
+            <w:pPr>
+              <w:pStyle w:val="ListParagraph"/>
+              <w:numPr>
+                <w:ilvl w:val="0"/>
+                <w:numId w:val="24"/>
+              </w:numPr>
+              <w:ind w:left="361"/>
+              <w:rPr>
+                <w:rFonts w:ascii="Cambria" w:hAnsi="Cambria" w:cstheme="majorBidi"/>
+                <w:sz w:val="26"/>
+                <w:szCs w:val="26"/>
+              </w:rPr>
+            </w:pPr>
+            <w:r>
+              <w:rPr>
+                <w:rFonts w:ascii="Cambria" w:hAnsi="Cambria" w:cstheme="majorBidi"/>
+                <w:sz w:val="26"/>
+                <w:szCs w:val="26"/>
+              </w:rPr>
+              <w:t xml:space="preserve">      </w:t>
+            </w:r>
+            <w:r>
+              <w:rPr>
+                <w:rFonts w:ascii="Cambria" w:hAnsi="Cambria" w:cstheme="majorBidi"/>
+                <w:sz w:val="26"/>
+                <w:szCs w:val="26"/>
+              </w:rPr>
+              <w:t>Enter valid national ID</w:t>
+            </w:r>
+          </w:p>
+          <w:p>
+            <w:pPr>
+              <w:pStyle w:val="ListParagraph"/>
+              <w:numPr>
+                <w:ilvl w:val="0"/>
+                <w:numId w:val="24"/>
+              </w:numPr>
+              <w:ind w:left="361"/>
+              <w:rPr>
+                <w:rFonts w:ascii="Cambria" w:hAnsi="Cambria" w:cstheme="majorBidi"/>
+                <w:sz w:val="26"/>
+                <w:szCs w:val="26"/>
+              </w:rPr>
+            </w:pPr>
+            <w:r>
+              <w:rPr>
+                <w:rFonts w:ascii="Cambria" w:hAnsi="Cambria" w:cstheme="majorBidi"/>
+                <w:sz w:val="26"/>
+                <w:szCs w:val="26"/>
+              </w:rPr>
+              <w:t xml:space="preserve">      </w:t>
+            </w:r>
+            <w:r>
+              <w:rPr>
+                <w:rFonts w:ascii="Cambria" w:hAnsi="Cambria" w:cstheme="majorBidi"/>
+                <w:sz w:val="26"/>
+                <w:szCs w:val="26"/>
+              </w:rPr>
+              <w:t>Enter valid email</w:t>
+            </w:r>
+          </w:p>
+          <w:p>
+            <w:pPr>
+              <w:pStyle w:val="ListParagraph"/>
+              <w:numPr>
+                <w:ilvl w:val="0"/>
+                <w:numId w:val="24"/>
+              </w:numPr>
+              <w:ind w:left="361"/>
+              <w:rPr>
+                <w:rFonts w:ascii="Cambria" w:hAnsi="Cambria" w:cstheme="majorBidi"/>
+                <w:sz w:val="26"/>
+                <w:szCs w:val="26"/>
+              </w:rPr>
+            </w:pPr>
+            <w:r>
+              <w:rPr>
+                <w:rFonts w:ascii="Cambria" w:hAnsi="Cambria" w:cstheme="majorBidi"/>
+                <w:sz w:val="26"/>
+                <w:szCs w:val="26"/>
+              </w:rPr>
+              <w:lastRenderedPageBreak/>
+              <w:t xml:space="preserve">      </w:t>
+            </w:r>
+            <w:r>
+              <w:rPr>
+                <w:rFonts w:ascii="Cambria" w:hAnsi="Cambria" w:cstheme="majorBidi"/>
+                <w:sz w:val="26"/>
+                <w:szCs w:val="26"/>
+              </w:rPr>
+              <w:t>Enter valid phone</w:t>
+            </w:r>
+          </w:p>
+          <w:p>
+            <w:pPr>
+              <w:pStyle w:val="ListParagraph"/>
+              <w:numPr>
+                <w:ilvl w:val="0"/>
+                <w:numId w:val="24"/>
+              </w:numPr>
+              <w:ind w:left="361"/>
+              <w:rPr>
+                <w:rFonts w:ascii="Cambria" w:hAnsi="Cambria" w:cstheme="majorBidi"/>
+                <w:sz w:val="26"/>
+                <w:szCs w:val="26"/>
+              </w:rPr>
+            </w:pPr>
+            <w:r>
+              <w:rPr>
+                <w:rFonts w:ascii="Cambria" w:hAnsi="Cambria" w:cstheme="majorBidi"/>
+                <w:sz w:val="26"/>
+                <w:szCs w:val="26"/>
+              </w:rPr>
+              <w:t xml:space="preserve">      </w:t>
+            </w:r>
+            <w:r>
+              <w:rPr>
+                <w:rFonts w:ascii="Cambria" w:hAnsi="Cambria" w:cstheme="majorBidi"/>
+                <w:sz w:val="26"/>
+                <w:szCs w:val="26"/>
+              </w:rPr>
+              <w:t>Upload national photo</w:t>
+            </w:r>
+          </w:p>
+          <w:p>
+            <w:pPr>
+              <w:pStyle w:val="ListParagraph"/>
+              <w:numPr>
+                <w:ilvl w:val="0"/>
+                <w:numId w:val="24"/>
+              </w:numPr>
+              <w:ind w:left="361"/>
+              <w:rPr>
+                <w:rFonts w:ascii="Cambria" w:hAnsi="Cambria" w:cstheme="majorBidi"/>
+                <w:sz w:val="26"/>
+                <w:szCs w:val="26"/>
+              </w:rPr>
+            </w:pPr>
+            <w:r>
+              <w:rPr>
+                <w:rFonts w:ascii="Cambria" w:hAnsi="Cambria" w:cstheme="majorBidi"/>
+                <w:sz w:val="26"/>
+                <w:szCs w:val="26"/>
+              </w:rPr>
+              <w:t xml:space="preserve">      </w:t>
+            </w:r>
+            <w:r>
+              <w:rPr>
+                <w:rFonts w:ascii="Cambria" w:hAnsi="Cambria" w:cstheme="majorBidi"/>
+                <w:sz w:val="26"/>
+                <w:szCs w:val="26"/>
+              </w:rPr>
+              <w:t>Enter valid password</w:t>
+            </w:r>
+          </w:p>
+          <w:p>
+            <w:pPr>
+              <w:pStyle w:val="ListParagraph"/>
+              <w:numPr>
+                <w:ilvl w:val="0"/>
+                <w:numId w:val="24"/>
+              </w:numPr>
+              <w:ind w:left="361"/>
+              <w:rPr>
+                <w:rFonts w:ascii="Cambria" w:hAnsi="Cambria" w:cstheme="majorBidi"/>
+                <w:sz w:val="26"/>
+                <w:szCs w:val="26"/>
+              </w:rPr>
+            </w:pPr>
+            <w:r>
+              <w:rPr>
+                <w:rFonts w:ascii="Cambria" w:hAnsi="Cambria" w:cstheme="majorBidi"/>
+                <w:sz w:val="26"/>
+                <w:szCs w:val="26"/>
+              </w:rPr>
+              <w:t>Enter valid confirmation password</w:t>
+            </w:r>
+          </w:p>
+          <w:p>
+            <w:pPr>
+              <w:pStyle w:val="ListParagraph"/>
+              <w:numPr>
+                <w:ilvl w:val="0"/>
+                <w:numId w:val="24"/>
+              </w:numPr>
+              <w:ind w:left="361"/>
+              <w:rPr>
+                <w:rFonts w:ascii="Cambria" w:hAnsi="Cambria" w:cstheme="majorBidi"/>
+                <w:sz w:val="26"/>
+                <w:szCs w:val="26"/>
+              </w:rPr>
+            </w:pPr>
+            <w:r>
+              <w:rPr>
+                <w:rFonts w:ascii="Cambria" w:hAnsi="Cambria" w:cstheme="majorBidi"/>
+                <w:sz w:val="26"/>
+                <w:szCs w:val="26"/>
+              </w:rPr>
+              <w:t>Enter birthdate</w:t>
+            </w:r>
+          </w:p>
+          <w:p>
+            <w:pPr>
+              <w:pStyle w:val="ListParagraph"/>
+              <w:numPr>
+                <w:ilvl w:val="0"/>
+                <w:numId w:val="24"/>
+              </w:numPr>
+              <w:ind w:left="361"/>
+              <w:rPr>
+                <w:rFonts w:ascii="Cambria" w:hAnsi="Cambria" w:cstheme="majorBidi"/>
+                <w:sz w:val="26"/>
+                <w:szCs w:val="26"/>
+              </w:rPr>
+            </w:pPr>
+            <w:r>
+              <w:rPr>
+                <w:rFonts w:ascii="Cambria" w:hAnsi="Cambria" w:cstheme="majorBidi"/>
+                <w:sz w:val="26"/>
+                <w:szCs w:val="26"/>
+              </w:rPr>
+              <w:t>Enter blood type</w:t>
+            </w:r>
+          </w:p>
+          <w:p>
+            <w:pPr>
+              <w:pStyle w:val="ListParagraph"/>
+              <w:numPr>
+                <w:ilvl w:val="0"/>
+                <w:numId w:val="24"/>
+              </w:numPr>
+              <w:ind w:left="361"/>
+              <w:rPr>
+                <w:rFonts w:ascii="Cambria" w:hAnsi="Cambria" w:cstheme="majorBidi"/>
+                <w:sz w:val="26"/>
+                <w:szCs w:val="26"/>
+              </w:rPr>
+            </w:pPr>
+            <w:r>
+              <w:rPr>
+                <w:rFonts w:ascii="Cambria" w:hAnsi="Cambria" w:cstheme="majorBidi"/>
+                <w:sz w:val="26"/>
+                <w:szCs w:val="26"/>
+              </w:rPr>
+              <w:t>Enter valid birthdate</w:t>
+            </w:r>
+          </w:p>
+          <w:p>
+            <w:pPr>
+              <w:pStyle w:val="ListParagraph"/>
+              <w:numPr>
+                <w:ilvl w:val="0"/>
+                <w:numId w:val="24"/>
+              </w:numPr>
+              <w:ind w:left="361"/>
+              <w:rPr>
+                <w:rFonts w:ascii="Cambria" w:hAnsi="Cambria" w:cstheme="majorBidi"/>
+                <w:sz w:val="26"/>
+                <w:szCs w:val="26"/>
+              </w:rPr>
+            </w:pPr>
+            <w:r>
+              <w:rPr>
+                <w:rFonts w:ascii="Cambria" w:hAnsi="Cambria" w:cstheme="majorBidi"/>
+                <w:sz w:val="26"/>
+                <w:szCs w:val="26"/>
+              </w:rPr>
+              <w:t>Enter specialty</w:t>
+            </w:r>
+          </w:p>
+          <w:p>
+            <w:pPr>
+              <w:pStyle w:val="ListParagraph"/>
+              <w:numPr>
+                <w:ilvl w:val="0"/>
+                <w:numId w:val="24"/>
+              </w:numPr>
+              <w:ind w:left="361"/>
+              <w:rPr>
+                <w:rFonts w:ascii="Cambria" w:hAnsi="Cambria" w:cstheme="majorBidi"/>
+                <w:sz w:val="26"/>
+                <w:szCs w:val="26"/>
+              </w:rPr>
+            </w:pPr>
+            <w:r>
+              <w:rPr>
+                <w:rFonts w:ascii="Cambria" w:hAnsi="Cambria" w:cstheme="majorBidi"/>
+                <w:sz w:val="26"/>
+                <w:szCs w:val="26"/>
+              </w:rPr>
+              <w:t>Enter profession license</w:t>
+            </w:r>
+          </w:p>
+          <w:p>
+            <w:pPr>
+              <w:pStyle w:val="ListParagraph"/>
+              <w:numPr>
+                <w:ilvl w:val="0"/>
+                <w:numId w:val="24"/>
+              </w:numPr>
+              <w:ind w:left="361"/>
+              <w:rPr>
+                <w:rFonts w:ascii="Cambria" w:hAnsi="Cambria" w:cstheme="majorBidi"/>
+                <w:sz w:val="26"/>
+                <w:szCs w:val="26"/>
+              </w:rPr>
+            </w:pPr>
+            <w:r>
+              <w:rPr>
+                <w:rFonts w:ascii="Cambria" w:hAnsi="Cambria" w:cstheme="majorBidi"/>
+                <w:sz w:val="26"/>
+                <w:szCs w:val="26"/>
+              </w:rPr>
+              <w:t>Click sign up</w:t>
+            </w:r>
+          </w:p>
+        </w:tc>
+      </w:tr>
+      <w:tr>
+        <w:tc>
+          <w:tcPr>
+            <w:tcW w:w="2605" w:type="dxa"/>
+          </w:tcPr>
+          <w:p>
+            <w:pPr>
+              <w:rPr>
+                <w:rFonts w:ascii="Cambria" w:hAnsi="Cambria" w:cstheme="majorBidi"/>
+                <w:sz w:val="26"/>
+                <w:szCs w:val="26"/>
+              </w:rPr>
+            </w:pPr>
+            <w:r>
+              <w:rPr>
+                <w:rFonts w:ascii="Cambria" w:hAnsi="Cambria" w:cstheme="majorBidi"/>
+                <w:sz w:val="26"/>
+                <w:szCs w:val="26"/>
+              </w:rPr>
+              <w:lastRenderedPageBreak/>
+              <w:t>Test data</w:t>
+            </w:r>
+          </w:p>
+        </w:tc>
+        <w:tc>
+          <w:tcPr>
+            <w:tcW w:w="6411" w:type="dxa"/>
+          </w:tcPr>
+          <w:p>
+            <w:pPr>
+              <w:rPr>
+                <w:rFonts w:ascii="Cambria" w:hAnsi="Cambria" w:cstheme="majorBidi"/>
+                <w:sz w:val="26"/>
+                <w:szCs w:val="26"/>
+              </w:rPr>
+            </w:pPr>
+            <w:r>
+              <w:rPr>
+                <w:rFonts w:ascii="Cambria" w:hAnsi="Cambria" w:cstheme="majorBidi"/>
+                <w:sz w:val="26"/>
+                <w:szCs w:val="26"/>
+              </w:rPr>
+              <w:t>First Name: John</w:t>
+            </w:r>
+          </w:p>
+          <w:p>
+            <w:pPr>
+              <w:rPr>
+                <w:rFonts w:ascii="Cambria" w:hAnsi="Cambria" w:cstheme="majorBidi"/>
+                <w:sz w:val="26"/>
+                <w:szCs w:val="26"/>
+              </w:rPr>
+            </w:pPr>
+            <w:r>
+              <w:rPr>
+                <w:rFonts w:ascii="Cambria" w:hAnsi="Cambria" w:cstheme="majorBidi"/>
+                <w:sz w:val="26"/>
+                <w:szCs w:val="26"/>
+              </w:rPr>
+              <w:t>Middle Name: Jony</w:t>
+            </w:r>
+          </w:p>
+          <w:p>
+            <w:pPr>
+              <w:rPr>
+                <w:rFonts w:ascii="Cambria" w:hAnsi="Cambria" w:cstheme="majorBidi"/>
+                <w:sz w:val="26"/>
+                <w:szCs w:val="26"/>
+              </w:rPr>
+            </w:pPr>
+            <w:r>
+              <w:rPr>
+                <w:rFonts w:ascii="Cambria" w:hAnsi="Cambria" w:cstheme="majorBidi"/>
+                <w:sz w:val="26"/>
+                <w:szCs w:val="26"/>
+              </w:rPr>
+              <w:t>Last Name: Jack</w:t>
+            </w:r>
+          </w:p>
+          <w:p>
+            <w:pPr>
+              <w:rPr>
+                <w:rFonts w:ascii="Cambria" w:hAnsi="Cambria" w:cstheme="majorBidi"/>
+                <w:sz w:val="26"/>
+                <w:szCs w:val="26"/>
+              </w:rPr>
+            </w:pPr>
+            <w:r>
+              <w:rPr>
+                <w:rFonts w:ascii="Cambria" w:hAnsi="Cambria" w:cstheme="majorBidi"/>
+                <w:sz w:val="26"/>
+                <w:szCs w:val="26"/>
+              </w:rPr>
+              <w:t>national ID: 12345678912345</w:t>
+            </w:r>
+          </w:p>
+          <w:p>
+            <w:pPr>
+              <w:rPr>
+                <w:rFonts w:ascii="Cambria" w:hAnsi="Cambria" w:cstheme="majorBidi"/>
+                <w:sz w:val="26"/>
+                <w:szCs w:val="26"/>
+              </w:rPr>
+            </w:pPr>
+            <w:r>
+              <w:rPr>
+                <w:rFonts w:ascii="Cambria" w:hAnsi="Cambria" w:cstheme="majorBidi"/>
+                <w:sz w:val="26"/>
+                <w:szCs w:val="26"/>
+              </w:rPr>
+              <w:t xml:space="preserve">email: </w:t>
+            </w:r>
+            <w:hyperlink r:id="rId27" w:history="1">
+              <w:r>
+                <w:rPr>
+                  <w:rStyle w:val="Hyperlink"/>
+                  <w:rFonts w:ascii="Cambria" w:hAnsi="Cambria" w:cstheme="majorBidi"/>
+                  <w:sz w:val="26"/>
+                  <w:szCs w:val="26"/>
+                </w:rPr>
+                <w:t>user1@y.c</w:t>
+              </w:r>
+            </w:hyperlink>
+          </w:p>
+          <w:p>
+            <w:pPr>
+              <w:rPr>
+                <w:rFonts w:ascii="Cambria" w:hAnsi="Cambria" w:cstheme="majorBidi"/>
+                <w:sz w:val="26"/>
+                <w:szCs w:val="26"/>
+              </w:rPr>
+            </w:pPr>
+            <w:r>
+              <w:rPr>
+                <w:rFonts w:ascii="Cambria" w:hAnsi="Cambria" w:cstheme="majorBidi"/>
+                <w:sz w:val="26"/>
+                <w:szCs w:val="26"/>
+              </w:rPr>
+              <w:t>phone:</w:t>
+            </w:r>
+            <w:r>
+              <w:rPr>
+                <w:rFonts w:ascii="Cambria" w:hAnsi="Cambria"/>
+                <w:sz w:val="26"/>
+                <w:szCs w:val="26"/>
+              </w:rPr>
+              <w:t xml:space="preserve"> </w:t>
+            </w:r>
+            <w:r>
+              <w:rPr>
+                <w:rFonts w:ascii="Cambria" w:hAnsi="Cambria" w:cstheme="majorBidi"/>
+                <w:sz w:val="26"/>
+                <w:szCs w:val="26"/>
+              </w:rPr>
+              <w:t>01200000001</w:t>
+            </w:r>
+          </w:p>
+          <w:p>
+            <w:pPr>
+              <w:rPr>
+                <w:rFonts w:ascii="Cambria" w:hAnsi="Cambria" w:cstheme="majorBidi"/>
+                <w:sz w:val="26"/>
+                <w:szCs w:val="26"/>
+              </w:rPr>
+            </w:pPr>
+            <w:r>
+              <w:rPr>
+                <w:rFonts w:ascii="Cambria" w:hAnsi="Cambria" w:cstheme="majorBidi"/>
+                <w:sz w:val="26"/>
+                <w:szCs w:val="26"/>
+              </w:rPr>
+              <w:t>gender: male</w:t>
+            </w:r>
+          </w:p>
+          <w:p>
+            <w:pPr>
+              <w:rPr>
+                <w:rFonts w:ascii="Cambria" w:hAnsi="Cambria" w:cstheme="majorBidi"/>
+                <w:sz w:val="26"/>
+                <w:szCs w:val="26"/>
+              </w:rPr>
+            </w:pPr>
+            <w:r>
+              <w:rPr>
+                <w:rFonts w:ascii="Cambria" w:hAnsi="Cambria" w:cstheme="majorBidi"/>
+                <w:sz w:val="26"/>
+                <w:szCs w:val="26"/>
+              </w:rPr>
+              <w:t>national Photo: upload image</w:t>
+            </w:r>
+          </w:p>
+          <w:p>
+            <w:pPr>
+              <w:rPr>
+                <w:rFonts w:ascii="Cambria" w:hAnsi="Cambria" w:cstheme="majorBidi"/>
+                <w:sz w:val="26"/>
+                <w:szCs w:val="26"/>
+              </w:rPr>
+            </w:pPr>
+            <w:r>
+              <w:rPr>
+                <w:rFonts w:ascii="Cambria" w:hAnsi="Cambria" w:cstheme="majorBidi"/>
+                <w:sz w:val="26"/>
+                <w:szCs w:val="26"/>
+              </w:rPr>
+              <w:t>password: Abc@123</w:t>
+            </w:r>
+          </w:p>
+          <w:p>
+            <w:pPr>
+              <w:rPr>
+                <w:rFonts w:ascii="Cambria" w:hAnsi="Cambria" w:cstheme="majorBidi"/>
+                <w:sz w:val="26"/>
+                <w:szCs w:val="26"/>
+              </w:rPr>
+            </w:pPr>
+            <w:r>
+              <w:rPr>
+                <w:rFonts w:ascii="Cambria" w:hAnsi="Cambria" w:cstheme="majorBidi"/>
+                <w:sz w:val="26"/>
+                <w:szCs w:val="26"/>
+              </w:rPr>
+              <w:t>confirmation Password: Abc@123</w:t>
+            </w:r>
+          </w:p>
+          <w:p>
+            <w:pPr>
+              <w:rPr>
+                <w:rFonts w:ascii="Cambria" w:hAnsi="Cambria" w:cstheme="majorBidi"/>
+                <w:sz w:val="26"/>
+                <w:szCs w:val="26"/>
+              </w:rPr>
+            </w:pPr>
+            <w:r>
+              <w:rPr>
+                <w:rFonts w:ascii="Cambria" w:hAnsi="Cambria" w:cstheme="majorBidi"/>
+                <w:sz w:val="26"/>
+                <w:szCs w:val="26"/>
+              </w:rPr>
+              <w:t>blood Type: A+</w:t>
+            </w:r>
+          </w:p>
+          <w:p>
+            <w:pPr>
+              <w:rPr>
+                <w:rFonts w:ascii="Cambria" w:hAnsi="Cambria" w:cstheme="majorBidi"/>
+                <w:sz w:val="26"/>
+                <w:szCs w:val="26"/>
+              </w:rPr>
+            </w:pPr>
+            <w:r>
+              <w:rPr>
+                <w:rFonts w:ascii="Cambria" w:hAnsi="Cambria" w:cstheme="majorBidi"/>
+                <w:sz w:val="26"/>
+                <w:szCs w:val="26"/>
+              </w:rPr>
+              <w:t>birthdate: 11-11-1999</w:t>
+            </w:r>
+          </w:p>
+          <w:p>
+            <w:pPr>
+              <w:rPr>
+                <w:rFonts w:ascii="Cambria" w:hAnsi="Cambria" w:cstheme="majorBidi"/>
+                <w:sz w:val="26"/>
+                <w:szCs w:val="26"/>
+              </w:rPr>
+            </w:pPr>
+            <w:r>
+              <w:rPr>
+                <w:rFonts w:ascii="Cambria" w:hAnsi="Cambria" w:cstheme="majorBidi"/>
+                <w:sz w:val="26"/>
+                <w:szCs w:val="26"/>
+              </w:rPr>
+              <w:t>specialty: none</w:t>
+            </w:r>
+          </w:p>
+          <w:p>
+            <w:pPr>
+              <w:rPr>
+                <w:rFonts w:ascii="Cambria" w:hAnsi="Cambria" w:cstheme="majorBidi"/>
+                <w:sz w:val="26"/>
+                <w:szCs w:val="26"/>
+              </w:rPr>
+            </w:pPr>
+            <w:r>
+              <w:rPr>
+                <w:rFonts w:ascii="Cambria" w:hAnsi="Cambria" w:cstheme="majorBidi"/>
+                <w:sz w:val="26"/>
+                <w:szCs w:val="26"/>
+              </w:rPr>
+              <w:t>profession license: upload image</w:t>
+            </w:r>
+          </w:p>
+        </w:tc>
+      </w:tr>
+      <w:tr>
+        <w:tc>
+          <w:tcPr>
+            <w:tcW w:w="2605" w:type="dxa"/>
+          </w:tcPr>
+          <w:p>
+            <w:pPr>
+              <w:rPr>
+                <w:rFonts w:ascii="Cambria" w:hAnsi="Cambria" w:cstheme="majorBidi"/>
+                <w:sz w:val="26"/>
+                <w:szCs w:val="26"/>
+              </w:rPr>
+            </w:pPr>
+            <w:r>
+              <w:rPr>
+                <w:rFonts w:ascii="Cambria" w:hAnsi="Cambria" w:cstheme="majorBidi"/>
+                <w:sz w:val="26"/>
+                <w:szCs w:val="26"/>
+              </w:rPr>
+              <w:t>Expected result</w:t>
+            </w:r>
+          </w:p>
+        </w:tc>
+        <w:tc>
+          <w:tcPr>
+            <w:tcW w:w="6411" w:type="dxa"/>
+          </w:tcPr>
+          <w:p>
+            <w:pPr>
+              <w:rPr>
+                <w:rFonts w:ascii="Cambria" w:hAnsi="Cambria" w:cstheme="majorBidi"/>
+                <w:sz w:val="26"/>
+                <w:szCs w:val="26"/>
+              </w:rPr>
+            </w:pPr>
+            <w:r>
+              <w:rPr>
+                <w:rFonts w:ascii="Cambria" w:hAnsi="Cambria" w:cstheme="majorBidi"/>
+                <w:sz w:val="26"/>
+                <w:szCs w:val="26"/>
+              </w:rPr>
+              <w:t>User account isn’t created</w:t>
+            </w:r>
+          </w:p>
+        </w:tc>
+      </w:tr>
+      <w:tr>
+        <w:tc>
+          <w:tcPr>
+            <w:tcW w:w="2605" w:type="dxa"/>
+          </w:tcPr>
+          <w:p>
+            <w:pPr>
+              <w:rPr>
+                <w:rFonts w:ascii="Cambria" w:hAnsi="Cambria" w:cstheme="majorBidi"/>
+                <w:sz w:val="26"/>
+                <w:szCs w:val="26"/>
+              </w:rPr>
+            </w:pPr>
+            <w:r>
+              <w:rPr>
+                <w:rFonts w:ascii="Cambria" w:hAnsi="Cambria" w:cstheme="majorBidi"/>
+                <w:sz w:val="26"/>
+                <w:szCs w:val="26"/>
+              </w:rPr>
+              <w:t>Actual result</w:t>
+            </w:r>
+          </w:p>
+        </w:tc>
+        <w:tc>
+          <w:tcPr>
+            <w:tcW w:w="6411" w:type="dxa"/>
+          </w:tcPr>
+          <w:p>
+            <w:pPr>
+              <w:rPr>
+                <w:rFonts w:ascii="Cambria" w:hAnsi="Cambria" w:cstheme="majorBidi"/>
+                <w:sz w:val="26"/>
+                <w:szCs w:val="26"/>
+              </w:rPr>
+            </w:pPr>
+            <w:r>
+              <w:rPr>
+                <w:rFonts w:ascii="Cambria" w:hAnsi="Cambria" w:cstheme="majorBidi"/>
+                <w:sz w:val="26"/>
+                <w:szCs w:val="26"/>
+              </w:rPr>
+              <w:t>As expected</w:t>
+            </w:r>
+          </w:p>
+        </w:tc>
+      </w:tr>
+      <w:tr>
+        <w:tc>
+          <w:tcPr>
+            <w:tcW w:w="2605" w:type="dxa"/>
+          </w:tcPr>
+          <w:p>
+            <w:pPr>
+              <w:rPr>
+                <w:rFonts w:ascii="Cambria" w:hAnsi="Cambria" w:cstheme="majorBidi"/>
+                <w:sz w:val="26"/>
+                <w:szCs w:val="26"/>
+              </w:rPr>
+            </w:pPr>
+            <w:r>
+              <w:rPr>
+                <w:rFonts w:ascii="Cambria" w:hAnsi="Cambria" w:cstheme="majorBidi"/>
+                <w:sz w:val="26"/>
+                <w:szCs w:val="26"/>
+              </w:rPr>
+              <w:t>Pass/fail</w:t>
+            </w:r>
+          </w:p>
+        </w:tc>
+        <w:tc>
+          <w:tcPr>
+            <w:tcW w:w="6411" w:type="dxa"/>
+          </w:tcPr>
+          <w:p>
+            <w:pPr>
+              <w:rPr>
+                <w:rFonts w:ascii="Cambria" w:hAnsi="Cambria" w:cstheme="majorBidi"/>
+                <w:sz w:val="26"/>
+                <w:szCs w:val="26"/>
+              </w:rPr>
+            </w:pPr>
+            <w:r>
+              <w:rPr>
+                <w:rFonts w:ascii="Cambria" w:hAnsi="Cambria" w:cstheme="majorBidi"/>
+                <w:sz w:val="26"/>
+                <w:szCs w:val="26"/>
+              </w:rPr>
+              <w:t>pass</w:t>
+            </w:r>
+          </w:p>
+        </w:tc>
+      </w:tr>
+    </w:tbl>
     <w:p>
       <w:pPr>
         <w:tabs>
           <w:tab w:val="left" w:pos="2205"/>
         </w:tabs>
-        <w:rPr>
-          <w:rFonts w:ascii="Cambria" w:hAnsi="Cambria" w:cs="Cambria"/>
-          <w:sz w:val="52"/>
-          <w:szCs w:val="52"/>
-        </w:rPr>
-      </w:pPr>
+        <w:jc w:val="center"/>
+        <w:rPr>
+          <w:rFonts w:ascii="Cambria" w:hAnsi="Cambria" w:cs="Cambria"/>
+          <w:b/>
+          <w:bCs/>
+          <w:sz w:val="24"/>
+          <w:szCs w:val="24"/>
+        </w:rPr>
+      </w:pPr>
+      <w:r>
+        <w:rPr>
+          <w:rFonts w:ascii="Cambria" w:hAnsi="Cambria" w:cs="Cambria"/>
+          <w:b/>
+          <w:bCs/>
+          <w:sz w:val="24"/>
+          <w:szCs w:val="24"/>
+        </w:rPr>
+        <w:t>Table</w:t>
+      </w:r>
     </w:p>
     <w:p>
       <w:pPr>
@@ -12568,22 +14066,763 @@
         </w:tabs>
         <w:rPr>
           <w:rFonts w:ascii="Cambria" w:hAnsi="Cambria" w:cs="Cambria"/>
-          <w:sz w:val="52"/>
-          <w:szCs w:val="52"/>
-        </w:rPr>
-      </w:pPr>
-    </w:p>
+          <w:b/>
+          <w:bCs/>
+          <w:sz w:val="36"/>
+          <w:szCs w:val="36"/>
+        </w:rPr>
+      </w:pPr>
+    </w:p>
+    <w:tbl>
+      <w:tblPr>
+        <w:tblStyle w:val="TableGrid"/>
+        <w:tblW w:w="0" w:type="auto"/>
+        <w:tblLook w:val="04A0" w:firstRow="1" w:lastRow="0" w:firstColumn="1" w:lastColumn="0" w:noHBand="0" w:noVBand="1"/>
+      </w:tblPr>
+      <w:tblGrid>
+        <w:gridCol w:w="1975"/>
+        <w:gridCol w:w="7041"/>
+      </w:tblGrid>
+      <w:tr>
+        <w:tc>
+          <w:tcPr>
+            <w:tcW w:w="1975" w:type="dxa"/>
+          </w:tcPr>
+          <w:p>
+            <w:pPr>
+              <w:rPr>
+                <w:rFonts w:ascii="Cambria" w:hAnsi="Cambria" w:cstheme="majorBidi"/>
+                <w:sz w:val="26"/>
+                <w:szCs w:val="26"/>
+              </w:rPr>
+            </w:pPr>
+            <w:r>
+              <w:rPr>
+                <w:rFonts w:ascii="Cambria" w:hAnsi="Cambria" w:cstheme="majorBidi"/>
+                <w:sz w:val="26"/>
+                <w:szCs w:val="26"/>
+              </w:rPr>
+              <w:t>testcase ID</w:t>
+            </w:r>
+          </w:p>
+        </w:tc>
+        <w:tc>
+          <w:tcPr>
+            <w:tcW w:w="7041" w:type="dxa"/>
+          </w:tcPr>
+          <w:p>
+            <w:pPr>
+              <w:rPr>
+                <w:rFonts w:ascii="Cambria" w:hAnsi="Cambria" w:cstheme="majorBidi"/>
+                <w:b/>
+                <w:bCs/>
+                <w:sz w:val="26"/>
+                <w:szCs w:val="26"/>
+              </w:rPr>
+            </w:pPr>
+            <w:r>
+              <w:rPr>
+                <w:rFonts w:ascii="Cambria" w:hAnsi="Cambria" w:cstheme="majorBidi"/>
+                <w:b/>
+                <w:bCs/>
+                <w:sz w:val="26"/>
+                <w:szCs w:val="26"/>
+              </w:rPr>
+              <w:t>2</w:t>
+            </w:r>
+          </w:p>
+        </w:tc>
+      </w:tr>
+      <w:tr>
+        <w:tc>
+          <w:tcPr>
+            <w:tcW w:w="1975" w:type="dxa"/>
+          </w:tcPr>
+          <w:p>
+            <w:pPr>
+              <w:rPr>
+                <w:rFonts w:ascii="Cambria" w:hAnsi="Cambria" w:cstheme="majorBidi"/>
+                <w:sz w:val="26"/>
+                <w:szCs w:val="26"/>
+              </w:rPr>
+            </w:pPr>
+            <w:r>
+              <w:rPr>
+                <w:rFonts w:ascii="Cambria" w:hAnsi="Cambria" w:cstheme="majorBidi"/>
+                <w:sz w:val="26"/>
+                <w:szCs w:val="26"/>
+              </w:rPr>
+              <w:t>Test case description</w:t>
+            </w:r>
+          </w:p>
+        </w:tc>
+        <w:tc>
+          <w:tcPr>
+            <w:tcW w:w="7041" w:type="dxa"/>
+          </w:tcPr>
+          <w:p>
+            <w:pPr>
+              <w:rPr>
+                <w:rFonts w:ascii="Cambria" w:hAnsi="Cambria" w:cstheme="majorBidi"/>
+                <w:sz w:val="26"/>
+                <w:szCs w:val="26"/>
+              </w:rPr>
+            </w:pPr>
+            <w:r>
+              <w:rPr>
+                <w:rFonts w:ascii="Cambria" w:hAnsi="Cambria" w:cstheme="majorBidi"/>
+                <w:sz w:val="26"/>
+                <w:szCs w:val="26"/>
+              </w:rPr>
+              <w:t>Test login to Care Point</w:t>
+            </w:r>
+          </w:p>
+        </w:tc>
+      </w:tr>
+      <w:tr>
+        <w:tc>
+          <w:tcPr>
+            <w:tcW w:w="1975" w:type="dxa"/>
+          </w:tcPr>
+          <w:p>
+            <w:pPr>
+              <w:rPr>
+                <w:rFonts w:ascii="Cambria" w:hAnsi="Cambria" w:cstheme="majorBidi"/>
+                <w:sz w:val="26"/>
+                <w:szCs w:val="26"/>
+              </w:rPr>
+            </w:pPr>
+            <w:r>
+              <w:rPr>
+                <w:rFonts w:ascii="Cambria" w:hAnsi="Cambria" w:cstheme="majorBidi"/>
+                <w:sz w:val="26"/>
+                <w:szCs w:val="26"/>
+              </w:rPr>
+              <w:t>Test scenario</w:t>
+            </w:r>
+          </w:p>
+        </w:tc>
+        <w:tc>
+          <w:tcPr>
+            <w:tcW w:w="7041" w:type="dxa"/>
+          </w:tcPr>
+          <w:p>
+            <w:pPr>
+              <w:rPr>
+                <w:rFonts w:ascii="Cambria" w:hAnsi="Cambria" w:cstheme="majorBidi"/>
+                <w:sz w:val="26"/>
+                <w:szCs w:val="26"/>
+              </w:rPr>
+            </w:pPr>
+            <w:r>
+              <w:rPr>
+                <w:rFonts w:ascii="Cambria" w:hAnsi="Cambria" w:cstheme="majorBidi"/>
+                <w:sz w:val="26"/>
+                <w:szCs w:val="26"/>
+              </w:rPr>
+              <w:t xml:space="preserve">Verify on entering </w:t>
+            </w:r>
+            <w:r>
+              <w:rPr>
+                <w:rFonts w:ascii="Cambria" w:hAnsi="Cambria" w:cstheme="majorBidi"/>
+                <w:sz w:val="26"/>
+                <w:szCs w:val="26"/>
+              </w:rPr>
+              <w:t xml:space="preserve">a </w:t>
+            </w:r>
+            <w:r>
+              <w:rPr>
+                <w:rFonts w:ascii="Cambria" w:hAnsi="Cambria" w:cstheme="majorBidi"/>
+                <w:sz w:val="26"/>
+                <w:szCs w:val="26"/>
+              </w:rPr>
+              <w:t>valid mail and password</w:t>
+            </w:r>
+            <w:r>
+              <w:rPr>
+                <w:rFonts w:ascii="Cambria" w:hAnsi="Cambria" w:cstheme="majorBidi"/>
+                <w:sz w:val="26"/>
+                <w:szCs w:val="26"/>
+              </w:rPr>
+              <w:t>,</w:t>
+            </w:r>
+            <w:r>
+              <w:rPr>
+                <w:rFonts w:ascii="Cambria" w:hAnsi="Cambria" w:cstheme="majorBidi"/>
+                <w:sz w:val="26"/>
+                <w:szCs w:val="26"/>
+              </w:rPr>
+              <w:t xml:space="preserve"> user can </w:t>
+            </w:r>
+            <w:r>
+              <w:rPr>
+                <w:rFonts w:ascii="Cambria" w:hAnsi="Cambria" w:cstheme="majorBidi"/>
+                <w:sz w:val="26"/>
+                <w:szCs w:val="26"/>
+              </w:rPr>
+              <w:t>sign</w:t>
+            </w:r>
+            <w:r>
+              <w:rPr>
+                <w:rFonts w:ascii="Cambria" w:hAnsi="Cambria" w:cstheme="majorBidi"/>
+                <w:sz w:val="26"/>
+                <w:szCs w:val="26"/>
+              </w:rPr>
+              <w:t xml:space="preserve"> in</w:t>
+            </w:r>
+          </w:p>
+        </w:tc>
+      </w:tr>
+      <w:tr>
+        <w:tc>
+          <w:tcPr>
+            <w:tcW w:w="1975" w:type="dxa"/>
+          </w:tcPr>
+          <w:p>
+            <w:pPr>
+              <w:rPr>
+                <w:rFonts w:ascii="Cambria" w:hAnsi="Cambria" w:cstheme="majorBidi"/>
+                <w:sz w:val="26"/>
+                <w:szCs w:val="26"/>
+              </w:rPr>
+            </w:pPr>
+            <w:r>
+              <w:rPr>
+                <w:rFonts w:ascii="Cambria" w:hAnsi="Cambria" w:cstheme="majorBidi"/>
+                <w:sz w:val="26"/>
+                <w:szCs w:val="26"/>
+              </w:rPr>
+              <w:t>Step details</w:t>
+            </w:r>
+          </w:p>
+        </w:tc>
+        <w:tc>
+          <w:tcPr>
+            <w:tcW w:w="7041" w:type="dxa"/>
+          </w:tcPr>
+          <w:p>
+            <w:pPr>
+              <w:pStyle w:val="ListParagraph"/>
+              <w:numPr>
+                <w:ilvl w:val="0"/>
+                <w:numId w:val="23"/>
+              </w:numPr>
+              <w:ind w:left="346"/>
+              <w:rPr>
+                <w:rFonts w:ascii="Cambria" w:hAnsi="Cambria" w:cstheme="majorBidi"/>
+                <w:sz w:val="26"/>
+                <w:szCs w:val="26"/>
+              </w:rPr>
+            </w:pPr>
+            <w:r>
+              <w:rPr>
+                <w:rFonts w:ascii="Cambria" w:hAnsi="Cambria" w:cstheme="majorBidi"/>
+                <w:sz w:val="26"/>
+                <w:szCs w:val="26"/>
+              </w:rPr>
+              <w:t>Go to (http://localhost:51902/Account/Login)</w:t>
+            </w:r>
+          </w:p>
+          <w:p>
+            <w:pPr>
+              <w:pStyle w:val="ListParagraph"/>
+              <w:numPr>
+                <w:ilvl w:val="0"/>
+                <w:numId w:val="23"/>
+              </w:numPr>
+              <w:ind w:left="346"/>
+              <w:rPr>
+                <w:rFonts w:ascii="Cambria" w:hAnsi="Cambria" w:cstheme="majorBidi"/>
+                <w:sz w:val="26"/>
+                <w:szCs w:val="26"/>
+              </w:rPr>
+            </w:pPr>
+            <w:r>
+              <w:rPr>
+                <w:rFonts w:ascii="Cambria" w:hAnsi="Cambria" w:cstheme="majorBidi"/>
+                <w:sz w:val="26"/>
+                <w:szCs w:val="26"/>
+              </w:rPr>
+              <w:t xml:space="preserve">Enter valid mail </w:t>
+            </w:r>
+          </w:p>
+          <w:p>
+            <w:pPr>
+              <w:pStyle w:val="ListParagraph"/>
+              <w:numPr>
+                <w:ilvl w:val="0"/>
+                <w:numId w:val="23"/>
+              </w:numPr>
+              <w:ind w:left="346"/>
+              <w:rPr>
+                <w:rFonts w:ascii="Cambria" w:hAnsi="Cambria" w:cstheme="majorBidi"/>
+                <w:sz w:val="26"/>
+                <w:szCs w:val="26"/>
+              </w:rPr>
+            </w:pPr>
+            <w:r>
+              <w:rPr>
+                <w:rFonts w:ascii="Cambria" w:hAnsi="Cambria" w:cstheme="majorBidi"/>
+                <w:sz w:val="26"/>
+                <w:szCs w:val="26"/>
+              </w:rPr>
+              <w:t>Enter valid password</w:t>
+            </w:r>
+          </w:p>
+          <w:p>
+            <w:pPr>
+              <w:pStyle w:val="ListParagraph"/>
+              <w:numPr>
+                <w:ilvl w:val="0"/>
+                <w:numId w:val="23"/>
+              </w:numPr>
+              <w:ind w:left="346"/>
+              <w:rPr>
+                <w:rFonts w:ascii="Cambria" w:hAnsi="Cambria" w:cstheme="majorBidi"/>
+                <w:sz w:val="26"/>
+                <w:szCs w:val="26"/>
+              </w:rPr>
+            </w:pPr>
+            <w:r>
+              <w:rPr>
+                <w:rFonts w:ascii="Cambria" w:hAnsi="Cambria" w:cstheme="majorBidi"/>
+                <w:sz w:val="26"/>
+                <w:szCs w:val="26"/>
+              </w:rPr>
+              <w:t>Click login</w:t>
+            </w:r>
+          </w:p>
+        </w:tc>
+      </w:tr>
+      <w:tr>
+        <w:tc>
+          <w:tcPr>
+            <w:tcW w:w="1975" w:type="dxa"/>
+          </w:tcPr>
+          <w:p>
+            <w:pPr>
+              <w:rPr>
+                <w:rFonts w:ascii="Cambria" w:hAnsi="Cambria" w:cstheme="majorBidi"/>
+                <w:sz w:val="26"/>
+                <w:szCs w:val="26"/>
+              </w:rPr>
+            </w:pPr>
+            <w:r>
+              <w:rPr>
+                <w:rFonts w:ascii="Cambria" w:hAnsi="Cambria" w:cstheme="majorBidi"/>
+                <w:sz w:val="26"/>
+                <w:szCs w:val="26"/>
+              </w:rPr>
+              <w:t>Test data</w:t>
+            </w:r>
+          </w:p>
+        </w:tc>
+        <w:tc>
+          <w:tcPr>
+            <w:tcW w:w="7041" w:type="dxa"/>
+          </w:tcPr>
+          <w:p>
+            <w:pPr>
+              <w:rPr>
+                <w:rFonts w:ascii="Cambria" w:hAnsi="Cambria" w:cstheme="majorBidi"/>
+                <w:sz w:val="26"/>
+                <w:szCs w:val="26"/>
+              </w:rPr>
+            </w:pPr>
+            <w:r>
+              <w:rPr>
+                <w:rFonts w:ascii="Cambria" w:hAnsi="Cambria" w:cstheme="majorBidi"/>
+                <w:sz w:val="26"/>
+                <w:szCs w:val="26"/>
+              </w:rPr>
+              <w:t>E-mail: user@y.c</w:t>
+            </w:r>
+          </w:p>
+          <w:p>
+            <w:pPr>
+              <w:rPr>
+                <w:rFonts w:ascii="Cambria" w:hAnsi="Cambria" w:cstheme="majorBidi"/>
+                <w:sz w:val="26"/>
+                <w:szCs w:val="26"/>
+              </w:rPr>
+            </w:pPr>
+            <w:r>
+              <w:rPr>
+                <w:rFonts w:ascii="Cambria" w:hAnsi="Cambria" w:cstheme="majorBidi"/>
+                <w:sz w:val="26"/>
+                <w:szCs w:val="26"/>
+              </w:rPr>
+              <w:t>Password: Abc@123</w:t>
+            </w:r>
+          </w:p>
+        </w:tc>
+      </w:tr>
+      <w:tr>
+        <w:tc>
+          <w:tcPr>
+            <w:tcW w:w="1975" w:type="dxa"/>
+          </w:tcPr>
+          <w:p>
+            <w:pPr>
+              <w:rPr>
+                <w:rFonts w:ascii="Cambria" w:hAnsi="Cambria" w:cstheme="majorBidi"/>
+                <w:sz w:val="26"/>
+                <w:szCs w:val="26"/>
+              </w:rPr>
+            </w:pPr>
+            <w:r>
+              <w:rPr>
+                <w:rFonts w:ascii="Cambria" w:hAnsi="Cambria" w:cstheme="majorBidi"/>
+                <w:sz w:val="26"/>
+                <w:szCs w:val="26"/>
+              </w:rPr>
+              <w:t>Expected result</w:t>
+            </w:r>
+          </w:p>
+        </w:tc>
+        <w:tc>
+          <w:tcPr>
+            <w:tcW w:w="7041" w:type="dxa"/>
+          </w:tcPr>
+          <w:p>
+            <w:pPr>
+              <w:rPr>
+                <w:rFonts w:ascii="Cambria" w:hAnsi="Cambria" w:cstheme="majorBidi"/>
+                <w:sz w:val="26"/>
+                <w:szCs w:val="26"/>
+              </w:rPr>
+            </w:pPr>
+            <w:r>
+              <w:rPr>
+                <w:rFonts w:ascii="Cambria" w:hAnsi="Cambria" w:cstheme="majorBidi"/>
+                <w:sz w:val="26"/>
+                <w:szCs w:val="26"/>
+              </w:rPr>
+              <w:t>User is logged in</w:t>
+            </w:r>
+          </w:p>
+        </w:tc>
+      </w:tr>
+      <w:tr>
+        <w:tc>
+          <w:tcPr>
+            <w:tcW w:w="1975" w:type="dxa"/>
+          </w:tcPr>
+          <w:p>
+            <w:pPr>
+              <w:rPr>
+                <w:rFonts w:ascii="Cambria" w:hAnsi="Cambria" w:cstheme="majorBidi"/>
+                <w:sz w:val="26"/>
+                <w:szCs w:val="26"/>
+              </w:rPr>
+            </w:pPr>
+            <w:r>
+              <w:rPr>
+                <w:rFonts w:ascii="Cambria" w:hAnsi="Cambria" w:cstheme="majorBidi"/>
+                <w:sz w:val="26"/>
+                <w:szCs w:val="26"/>
+              </w:rPr>
+              <w:t>Actual result</w:t>
+            </w:r>
+          </w:p>
+        </w:tc>
+        <w:tc>
+          <w:tcPr>
+            <w:tcW w:w="7041" w:type="dxa"/>
+          </w:tcPr>
+          <w:p>
+            <w:pPr>
+              <w:rPr>
+                <w:rFonts w:ascii="Cambria" w:hAnsi="Cambria" w:cstheme="majorBidi"/>
+                <w:sz w:val="26"/>
+                <w:szCs w:val="26"/>
+              </w:rPr>
+            </w:pPr>
+            <w:r>
+              <w:rPr>
+                <w:rFonts w:ascii="Cambria" w:hAnsi="Cambria" w:cstheme="majorBidi"/>
+                <w:sz w:val="26"/>
+                <w:szCs w:val="26"/>
+              </w:rPr>
+              <w:t>As expected</w:t>
+            </w:r>
+          </w:p>
+        </w:tc>
+      </w:tr>
+      <w:tr>
+        <w:tc>
+          <w:tcPr>
+            <w:tcW w:w="1975" w:type="dxa"/>
+          </w:tcPr>
+          <w:p>
+            <w:pPr>
+              <w:rPr>
+                <w:rFonts w:ascii="Cambria" w:hAnsi="Cambria" w:cstheme="majorBidi"/>
+                <w:sz w:val="26"/>
+                <w:szCs w:val="26"/>
+              </w:rPr>
+            </w:pPr>
+            <w:r>
+              <w:rPr>
+                <w:rFonts w:ascii="Cambria" w:hAnsi="Cambria" w:cstheme="majorBidi"/>
+                <w:sz w:val="26"/>
+                <w:szCs w:val="26"/>
+              </w:rPr>
+              <w:t>Pass/fail</w:t>
+            </w:r>
+          </w:p>
+        </w:tc>
+        <w:tc>
+          <w:tcPr>
+            <w:tcW w:w="7041" w:type="dxa"/>
+          </w:tcPr>
+          <w:p>
+            <w:pPr>
+              <w:rPr>
+                <w:rFonts w:ascii="Cambria" w:hAnsi="Cambria" w:cstheme="majorBidi"/>
+                <w:sz w:val="26"/>
+                <w:szCs w:val="26"/>
+              </w:rPr>
+            </w:pPr>
+            <w:r>
+              <w:rPr>
+                <w:rFonts w:ascii="Cambria" w:hAnsi="Cambria" w:cstheme="majorBidi"/>
+                <w:sz w:val="26"/>
+                <w:szCs w:val="26"/>
+              </w:rPr>
+              <w:t>pass</w:t>
+            </w:r>
+          </w:p>
+        </w:tc>
+      </w:tr>
+    </w:tbl>
     <w:p>
       <w:pPr>
         <w:tabs>
           <w:tab w:val="left" w:pos="2205"/>
         </w:tabs>
-        <w:rPr>
-          <w:rFonts w:ascii="Cambria" w:hAnsi="Cambria" w:cs="Cambria"/>
+        <w:jc w:val="center"/>
+        <w:rPr>
+          <w:rFonts w:ascii="Cambria" w:hAnsi="Cambria" w:cs="Cambria"/>
+          <w:b/>
+          <w:bCs/>
+          <w:sz w:val="24"/>
+          <w:szCs w:val="24"/>
+        </w:rPr>
+      </w:pPr>
+      <w:r>
+        <w:rPr>
+          <w:rFonts w:ascii="Cambria" w:hAnsi="Cambria" w:cs="Cambria"/>
+          <w:b/>
+          <w:bCs/>
+          <w:sz w:val="24"/>
+          <w:szCs w:val="24"/>
+        </w:rPr>
+        <w:t>Table</w:t>
+      </w:r>
+    </w:p>
+    <w:p>
+      <w:pPr>
+        <w:rPr>
+          <w:rFonts w:ascii="Cambria" w:hAnsi="Cambria" w:cs="Cambria"/>
+          <w:b/>
+          <w:bCs/>
           <w:sz w:val="52"/>
           <w:szCs w:val="52"/>
         </w:rPr>
       </w:pPr>
+      <w:r>
+        <w:rPr>
+          <w:rFonts w:ascii="Cambria" w:hAnsi="Cambria" w:cs="Cambria"/>
+          <w:b/>
+          <w:bCs/>
+          <w:sz w:val="52"/>
+          <w:szCs w:val="52"/>
+        </w:rPr>
+        <w:lastRenderedPageBreak/>
+        <w:t xml:space="preserve">Chapter </w:t>
+      </w:r>
+      <w:r>
+        <w:rPr>
+          <w:rFonts w:ascii="Cambria" w:hAnsi="Cambria" w:cs="Cambria"/>
+          <w:b/>
+          <w:bCs/>
+          <w:sz w:val="52"/>
+          <w:szCs w:val="52"/>
+        </w:rPr>
+        <w:t>4</w:t>
+      </w:r>
+      <w:r>
+        <w:rPr>
+          <w:rFonts w:ascii="Cambria" w:hAnsi="Cambria" w:cs="Cambria"/>
+          <w:b/>
+          <w:bCs/>
+          <w:sz w:val="52"/>
+          <w:szCs w:val="52"/>
+        </w:rPr>
+        <w:t xml:space="preserve">: </w:t>
+      </w:r>
+      <w:r>
+        <w:rPr>
+          <w:rFonts w:ascii="Cambria" w:hAnsi="Cambria" w:cs="Cambria"/>
+          <w:b/>
+          <w:bCs/>
+          <w:sz w:val="52"/>
+          <w:szCs w:val="52"/>
+        </w:rPr>
+        <w:t>System design</w:t>
+      </w:r>
+    </w:p>
+    <w:p>
+      <w:pPr>
+        <w:rPr>
+          <w:rFonts w:ascii="Cambria" w:hAnsi="Cambria"/>
+          <w:sz w:val="52"/>
+          <w:szCs w:val="52"/>
+        </w:rPr>
+      </w:pPr>
+    </w:p>
+    <w:p>
+      <w:pPr>
+        <w:rPr>
+          <w:rFonts w:ascii="Cambria" w:hAnsi="Cambria"/>
+          <w:b/>
+          <w:bCs/>
+          <w:sz w:val="36"/>
+          <w:szCs w:val="36"/>
+        </w:rPr>
+      </w:pPr>
+      <w:r>
+        <w:rPr>
+          <w:rFonts w:ascii="Cambria" w:hAnsi="Cambria"/>
+          <w:b/>
+          <w:bCs/>
+          <w:sz w:val="36"/>
+          <w:szCs w:val="36"/>
+        </w:rPr>
+        <w:t>4.1</w:t>
+      </w:r>
+      <w:r>
+        <w:rPr>
+          <w:rFonts w:ascii="Cambria" w:hAnsi="Cambria"/>
+          <w:b/>
+          <w:bCs/>
+          <w:sz w:val="36"/>
+          <w:szCs w:val="36"/>
+        </w:rPr>
+        <w:tab/>
+        <w:t xml:space="preserve">Project </w:t>
+      </w:r>
+      <w:r>
+        <w:rPr>
+          <w:rFonts w:ascii="Cambria" w:hAnsi="Cambria"/>
+          <w:b/>
+          <w:bCs/>
+          <w:sz w:val="36"/>
+          <w:szCs w:val="36"/>
+        </w:rPr>
+        <w:t>ERD</w:t>
+      </w:r>
+      <w:r>
+        <w:rPr>
+          <w:rFonts w:ascii="Cambria" w:hAnsi="Cambria"/>
+          <w:b/>
+          <w:bCs/>
+          <w:sz w:val="36"/>
+          <w:szCs w:val="36"/>
+        </w:rPr>
+        <w:t xml:space="preserve"> design</w:t>
+      </w:r>
+    </w:p>
+    <w:p>
+      <w:pPr>
+        <w:jc w:val="center"/>
+        <w:rPr>
+          <w:rFonts w:ascii="Cambria" w:hAnsi="Cambria"/>
+          <w:sz w:val="26"/>
+          <w:szCs w:val="26"/>
+        </w:rPr>
+      </w:pPr>
+      <w:r>
+        <w:rPr>
+          <w:noProof/>
+        </w:rPr>
+        <w:drawing>
+          <wp:inline distT="0" distB="0" distL="0" distR="0" wp14:anchorId="125E7DFD" wp14:editId="4B3BE05B">
+            <wp:extent cx="5731510" cy="2329815"/>
+            <wp:effectExtent l="0" t="0" r="2540" b="0"/>
+            <wp:docPr id="7" name="Picture 7"/>
+            <wp:cNvGraphicFramePr>
+              <a:graphicFrameLocks xmlns:a="http://schemas.openxmlformats.org/drawingml/2006/main" noChangeAspect="1"/>
+            </wp:cNvGraphicFramePr>
+            <a:graphic xmlns:a="http://schemas.openxmlformats.org/drawingml/2006/main">
+              <a:graphicData uri="http://schemas.openxmlformats.org/drawingml/2006/picture">
+                <pic:pic xmlns:pic="http://schemas.openxmlformats.org/drawingml/2006/picture">
+                  <pic:nvPicPr>
+                    <pic:cNvPr id="1" name=""/>
+                    <pic:cNvPicPr/>
+                  </pic:nvPicPr>
+                  <pic:blipFill>
+                    <a:blip r:embed="rId28">
+                      <a:extLst>
+                        <a:ext uri="{BEBA8EAE-BF5A-486C-A8C5-ECC9F3942E4B}">
+                          <a14:imgProps xmlns:a14="http://schemas.microsoft.com/office/drawing/2010/main">
+                            <a14:imgLayer r:embed="rId29">
+                              <a14:imgEffect>
+                                <a14:sharpenSoften amount="25000"/>
+                              </a14:imgEffect>
+                            </a14:imgLayer>
+                          </a14:imgProps>
+                        </a:ext>
+                      </a:extLst>
+                    </a:blip>
+                    <a:stretch>
+                      <a:fillRect/>
+                    </a:stretch>
+                  </pic:blipFill>
+                  <pic:spPr>
+                    <a:xfrm>
+                      <a:off x="0" y="0"/>
+                      <a:ext cx="5731510" cy="2329815"/>
+                    </a:xfrm>
+                    <a:prstGeom prst="rect">
+                      <a:avLst/>
+                    </a:prstGeom>
+                  </pic:spPr>
+                </pic:pic>
+              </a:graphicData>
+            </a:graphic>
+          </wp:inline>
+        </w:drawing>
+      </w:r>
+    </w:p>
+    <w:p>
+      <w:pPr>
+        <w:jc w:val="center"/>
+        <w:rPr>
+          <w:rFonts w:ascii="Cambria" w:hAnsi="Cambria"/>
+          <w:sz w:val="24"/>
+          <w:szCs w:val="24"/>
+        </w:rPr>
+      </w:pPr>
+      <w:r>
+        <w:rPr>
+          <w:rFonts w:ascii="Cambria" w:hAnsi="Cambria"/>
+          <w:b/>
+          <w:bCs/>
+          <w:sz w:val="24"/>
+          <w:szCs w:val="24"/>
+        </w:rPr>
+        <w:t xml:space="preserve">Figure: </w:t>
+      </w:r>
+      <w:r>
+        <w:rPr>
+          <w:rFonts w:ascii="Cambria" w:hAnsi="Cambria"/>
+          <w:sz w:val="24"/>
+          <w:szCs w:val="24"/>
+        </w:rPr>
+        <w:t>Conceptual design of emergency domain</w:t>
+      </w:r>
     </w:p>
     <w:p>
       <w:pPr>
@@ -12592,8 +14831,10 @@
         </w:tabs>
         <w:rPr>
           <w:rFonts w:ascii="Cambria" w:hAnsi="Cambria" w:cs="Cambria"/>
-          <w:sz w:val="52"/>
-          <w:szCs w:val="52"/>
+          <w:b/>
+          <w:bCs/>
+          <w:sz w:val="36"/>
+          <w:szCs w:val="36"/>
         </w:rPr>
       </w:pPr>
     </w:p>
@@ -12602,24 +14843,96 @@
         <w:tabs>
           <w:tab w:val="left" w:pos="2205"/>
         </w:tabs>
+        <w:jc w:val="center"/>
         <w:rPr>
           <w:rFonts w:ascii="Cambria" w:hAnsi="Cambria" w:cs="Cambria"/>
           <w:sz w:val="52"/>
           <w:szCs w:val="52"/>
         </w:rPr>
       </w:pPr>
+      <w:r>
+        <w:rPr>
+          <w:noProof/>
+        </w:rPr>
+        <w:drawing>
+          <wp:inline distT="0" distB="0" distL="0" distR="0" wp14:anchorId="04AC8645" wp14:editId="663905DE">
+            <wp:extent cx="5731510" cy="2344420"/>
+            <wp:effectExtent l="0" t="0" r="2540" b="0"/>
+            <wp:docPr id="13" name="Picture 13"/>
+            <wp:cNvGraphicFramePr>
+              <a:graphicFrameLocks xmlns:a="http://schemas.openxmlformats.org/drawingml/2006/main" noChangeAspect="1"/>
+            </wp:cNvGraphicFramePr>
+            <a:graphic xmlns:a="http://schemas.openxmlformats.org/drawingml/2006/main">
+              <a:graphicData uri="http://schemas.openxmlformats.org/drawingml/2006/picture">
+                <pic:pic xmlns:pic="http://schemas.openxmlformats.org/drawingml/2006/picture">
+                  <pic:nvPicPr>
+                    <pic:cNvPr id="1" name=""/>
+                    <pic:cNvPicPr/>
+                  </pic:nvPicPr>
+                  <pic:blipFill>
+                    <a:blip r:embed="rId30">
+                      <a:extLst>
+                        <a:ext uri="{BEBA8EAE-BF5A-486C-A8C5-ECC9F3942E4B}">
+                          <a14:imgProps xmlns:a14="http://schemas.microsoft.com/office/drawing/2010/main">
+                            <a14:imgLayer r:embed="rId31">
+                              <a14:imgEffect>
+                                <a14:sharpenSoften amount="25000"/>
+                              </a14:imgEffect>
+                            </a14:imgLayer>
+                          </a14:imgProps>
+                        </a:ext>
+                      </a:extLst>
+                    </a:blip>
+                    <a:stretch>
+                      <a:fillRect/>
+                    </a:stretch>
+                  </pic:blipFill>
+                  <pic:spPr>
+                    <a:xfrm>
+                      <a:off x="0" y="0"/>
+                      <a:ext cx="5731510" cy="2344420"/>
+                    </a:xfrm>
+                    <a:prstGeom prst="rect">
+                      <a:avLst/>
+                    </a:prstGeom>
+                  </pic:spPr>
+                </pic:pic>
+              </a:graphicData>
+            </a:graphic>
+          </wp:inline>
+        </w:drawing>
+      </w:r>
     </w:p>
     <w:p>
       <w:pPr>
         <w:tabs>
           <w:tab w:val="left" w:pos="2205"/>
         </w:tabs>
-        <w:rPr>
-          <w:rFonts w:ascii="Cambria" w:hAnsi="Cambria" w:cs="Cambria"/>
-          <w:sz w:val="52"/>
-          <w:szCs w:val="52"/>
-        </w:rPr>
-      </w:pPr>
+        <w:jc w:val="center"/>
+        <w:rPr>
+          <w:rFonts w:ascii="Cambria" w:hAnsi="Cambria" w:cs="Cambria"/>
+          <w:sz w:val="24"/>
+          <w:szCs w:val="24"/>
+        </w:rPr>
+      </w:pPr>
+      <w:r>
+        <w:rPr>
+          <w:rFonts w:ascii="Cambria" w:hAnsi="Cambria" w:cs="Cambria"/>
+          <w:b/>
+          <w:bCs/>
+          <w:sz w:val="24"/>
+          <w:szCs w:val="24"/>
+        </w:rPr>
+        <w:t xml:space="preserve">Figure: </w:t>
+      </w:r>
+      <w:r>
+        <w:rPr>
+          <w:rFonts w:ascii="Cambria" w:hAnsi="Cambria" w:cs="Cambria"/>
+          <w:sz w:val="24"/>
+          <w:szCs w:val="24"/>
+        </w:rPr>
+        <w:t>Conceptual design of medical history domain</w:t>
+      </w:r>
     </w:p>
     <w:p>
       <w:pPr>
@@ -12628,8 +14941,8 @@
         </w:tabs>
         <w:rPr>
           <w:rFonts w:ascii="Cambria" w:hAnsi="Cambria" w:cs="Cambria"/>
-          <w:sz w:val="52"/>
-          <w:szCs w:val="52"/>
+          <w:sz w:val="36"/>
+          <w:szCs w:val="36"/>
         </w:rPr>
       </w:pPr>
     </w:p>
@@ -12640,8 +14953,8 @@
         </w:tabs>
         <w:rPr>
           <w:rFonts w:ascii="Cambria" w:hAnsi="Cambria" w:cs="Cambria"/>
-          <w:sz w:val="52"/>
-          <w:szCs w:val="52"/>
+          <w:sz w:val="36"/>
+          <w:szCs w:val="36"/>
         </w:rPr>
       </w:pPr>
     </w:p>
@@ -12652,8 +14965,8 @@
         </w:tabs>
         <w:rPr>
           <w:rFonts w:ascii="Cambria" w:hAnsi="Cambria" w:cs="Cambria"/>
-          <w:sz w:val="52"/>
-          <w:szCs w:val="52"/>
+          <w:sz w:val="36"/>
+          <w:szCs w:val="36"/>
         </w:rPr>
       </w:pPr>
     </w:p>
@@ -12663,37 +14976,313 @@
           <w:tab w:val="left" w:pos="2205"/>
         </w:tabs>
         <w:rPr>
-          <w:rFonts w:ascii="Cambria" w:hAnsi="Cambria" w:cs="Cambria"/>
-          <w:sz w:val="52"/>
-          <w:szCs w:val="52"/>
-        </w:rPr>
-      </w:pPr>
+          <w:rFonts w:ascii="Cambria" w:hAnsi="Cambria" w:hint="cs"/>
+          <w:sz w:val="36"/>
+          <w:szCs w:val="36"/>
+          <w:rtl/>
+          <w:lang w:bidi="ar-EG"/>
+        </w:rPr>
+      </w:pPr>
+    </w:p>
+    <w:p>
+      <w:pPr>
+        <w:rPr>
+          <w:rFonts w:ascii="Cambria" w:hAnsi="Cambria"/>
+          <w:b/>
+          <w:bCs/>
+          <w:sz w:val="36"/>
+          <w:szCs w:val="36"/>
+        </w:rPr>
+      </w:pPr>
+      <w:r>
+        <w:rPr>
+          <w:rFonts w:ascii="Cambria" w:hAnsi="Cambria"/>
+          <w:b/>
+          <w:bCs/>
+          <w:sz w:val="36"/>
+          <w:szCs w:val="36"/>
+        </w:rPr>
+        <w:lastRenderedPageBreak/>
+        <w:t>4.2</w:t>
+      </w:r>
+      <w:r>
+        <w:rPr>
+          <w:rFonts w:ascii="Cambria" w:hAnsi="Cambria"/>
+          <w:b/>
+          <w:bCs/>
+          <w:sz w:val="36"/>
+          <w:szCs w:val="36"/>
+        </w:rPr>
+        <w:tab/>
+        <w:t xml:space="preserve">Project </w:t>
+      </w:r>
+      <w:r>
+        <w:rPr>
+          <w:rFonts w:ascii="Cambria" w:hAnsi="Cambria"/>
+          <w:b/>
+          <w:bCs/>
+          <w:sz w:val="36"/>
+          <w:szCs w:val="36"/>
+        </w:rPr>
+        <w:t>UI</w:t>
+      </w:r>
+      <w:r>
+        <w:rPr>
+          <w:rFonts w:ascii="Cambria" w:hAnsi="Cambria"/>
+          <w:b/>
+          <w:bCs/>
+          <w:sz w:val="36"/>
+          <w:szCs w:val="36"/>
+        </w:rPr>
+        <w:t xml:space="preserve"> design</w:t>
+      </w:r>
     </w:p>
     <w:p>
       <w:pPr>
         <w:tabs>
           <w:tab w:val="left" w:pos="2205"/>
         </w:tabs>
-        <w:rPr>
-          <w:rFonts w:ascii="Cambria" w:hAnsi="Cambria" w:cs="Cambria"/>
-          <w:sz w:val="52"/>
-          <w:szCs w:val="52"/>
-        </w:rPr>
-      </w:pPr>
+        <w:jc w:val="center"/>
+        <w:rPr>
+          <w:rFonts w:ascii="Cambria" w:hAnsi="Cambria"/>
+          <w:sz w:val="36"/>
+          <w:szCs w:val="36"/>
+          <w:lang w:bidi="ar-EG"/>
+        </w:rPr>
+      </w:pPr>
+      <w:r>
+        <w:rPr>
+          <w:rFonts w:ascii="Cambria" w:hAnsi="Cambria"/>
+          <w:noProof/>
+          <w:sz w:val="36"/>
+          <w:szCs w:val="36"/>
+          <w:lang w:bidi="ar-EG"/>
+        </w:rPr>
+        <w:drawing>
+          <wp:inline distT="0" distB="0" distL="0" distR="0" wp14:anchorId="57BD1F8E" wp14:editId="288BEFC5">
+            <wp:extent cx="4707887" cy="3724275"/>
+            <wp:effectExtent l="0" t="0" r="0" b="0"/>
+            <wp:docPr id="27" name="Picture 27"/>
+            <wp:cNvGraphicFramePr>
+              <a:graphicFrameLocks xmlns:a="http://schemas.openxmlformats.org/drawingml/2006/main" noChangeAspect="1"/>
+            </wp:cNvGraphicFramePr>
+            <a:graphic xmlns:a="http://schemas.openxmlformats.org/drawingml/2006/main">
+              <a:graphicData uri="http://schemas.openxmlformats.org/drawingml/2006/picture">
+                <pic:pic xmlns:pic="http://schemas.openxmlformats.org/drawingml/2006/picture">
+                  <pic:nvPicPr>
+                    <pic:cNvPr id="0" name="Picture 8"/>
+                    <pic:cNvPicPr>
+                      <a:picLocks noChangeAspect="1" noChangeArrowheads="1"/>
+                    </pic:cNvPicPr>
+                  </pic:nvPicPr>
+                  <pic:blipFill rotWithShape="1">
+                    <a:blip r:embed="rId32">
+                      <a:extLst>
+                        <a:ext uri="{BEBA8EAE-BF5A-486C-A8C5-ECC9F3942E4B}">
+                          <a14:imgProps xmlns:a14="http://schemas.microsoft.com/office/drawing/2010/main">
+                            <a14:imgLayer r:embed="rId33">
+                              <a14:imgEffect>
+                                <a14:sharpenSoften amount="25000"/>
+                              </a14:imgEffect>
+                            </a14:imgLayer>
+                          </a14:imgProps>
+                        </a:ext>
+                        <a:ext uri="{28A0092B-C50C-407E-A947-70E740481C1C}">
+                          <a14:useLocalDpi xmlns:a14="http://schemas.microsoft.com/office/drawing/2010/main" val="0"/>
+                        </a:ext>
+                      </a:extLst>
+                    </a:blip>
+                    <a:srcRect b="2208"/>
+                    <a:stretch/>
+                  </pic:blipFill>
+                  <pic:spPr bwMode="auto">
+                    <a:xfrm>
+                      <a:off x="0" y="0"/>
+                      <a:ext cx="4722636" cy="3735942"/>
+                    </a:xfrm>
+                    <a:prstGeom prst="rect">
+                      <a:avLst/>
+                    </a:prstGeom>
+                    <a:noFill/>
+                    <a:ln>
+                      <a:noFill/>
+                    </a:ln>
+                    <a:extLst>
+                      <a:ext uri="{53640926-AAD7-44D8-BBD7-CCE9431645EC}">
+                        <a14:shadowObscured xmlns:a14="http://schemas.microsoft.com/office/drawing/2010/main"/>
+                      </a:ext>
+                    </a:extLst>
+                  </pic:spPr>
+                </pic:pic>
+              </a:graphicData>
+            </a:graphic>
+          </wp:inline>
+        </w:drawing>
+      </w:r>
     </w:p>
     <w:p>
       <w:pPr>
         <w:tabs>
           <w:tab w:val="left" w:pos="2205"/>
         </w:tabs>
+        <w:jc w:val="center"/>
+        <w:rPr>
+          <w:rFonts w:ascii="Cambria" w:hAnsi="Cambria"/>
+          <w:b/>
+          <w:bCs/>
+          <w:sz w:val="24"/>
+          <w:szCs w:val="24"/>
+          <w:lang w:bidi="ar-EG"/>
+        </w:rPr>
+      </w:pPr>
+      <w:r>
+        <w:rPr>
+          <w:rFonts w:ascii="Cambria" w:hAnsi="Cambria"/>
+          <w:b/>
+          <w:bCs/>
+          <w:sz w:val="24"/>
+          <w:szCs w:val="24"/>
+          <w:lang w:bidi="ar-EG"/>
+        </w:rPr>
+        <w:t>Figure</w:t>
+      </w:r>
+      <w:bookmarkStart w:id="3" w:name="_GoBack"/>
+      <w:bookmarkEnd w:id="3"/>
+    </w:p>
+    <w:p>
+      <w:pPr>
+        <w:tabs>
+          <w:tab w:val="left" w:pos="2205"/>
+        </w:tabs>
+        <w:rPr>
+          <w:rFonts w:ascii="Cambria" w:hAnsi="Cambria"/>
+          <w:sz w:val="36"/>
+          <w:szCs w:val="36"/>
+          <w:lang w:bidi="ar-EG"/>
+        </w:rPr>
+      </w:pPr>
+    </w:p>
+    <w:p>
+      <w:pPr>
+        <w:tabs>
+          <w:tab w:val="left" w:pos="2205"/>
+        </w:tabs>
+        <w:jc w:val="center"/>
+        <w:rPr>
+          <w:rFonts w:ascii="Cambria" w:hAnsi="Cambria"/>
+          <w:sz w:val="36"/>
+          <w:szCs w:val="36"/>
+          <w:lang w:bidi="ar-EG"/>
+        </w:rPr>
+      </w:pPr>
+      <w:r>
+        <w:rPr>
+          <w:rFonts w:ascii="Cambria" w:hAnsi="Cambria"/>
+          <w:noProof/>
+          <w:sz w:val="36"/>
+          <w:szCs w:val="36"/>
+          <w:lang w:bidi="ar-EG"/>
+        </w:rPr>
+        <w:drawing>
+          <wp:inline distT="0" distB="0" distL="0" distR="0" wp14:anchorId="62D4EAAD" wp14:editId="799B5C4B">
+            <wp:extent cx="4885225" cy="3629025"/>
+            <wp:effectExtent l="0" t="0" r="0" b="0"/>
+            <wp:docPr id="26" name="Picture 26"/>
+            <wp:cNvGraphicFramePr>
+              <a:graphicFrameLocks xmlns:a="http://schemas.openxmlformats.org/drawingml/2006/main" noChangeAspect="1"/>
+            </wp:cNvGraphicFramePr>
+            <a:graphic xmlns:a="http://schemas.openxmlformats.org/drawingml/2006/main">
+              <a:graphicData uri="http://schemas.openxmlformats.org/drawingml/2006/picture">
+                <pic:pic xmlns:pic="http://schemas.openxmlformats.org/drawingml/2006/picture">
+                  <pic:nvPicPr>
+                    <pic:cNvPr id="0" name="Picture 7"/>
+                    <pic:cNvPicPr>
+                      <a:picLocks noChangeAspect="1" noChangeArrowheads="1"/>
+                    </pic:cNvPicPr>
+                  </pic:nvPicPr>
+                  <pic:blipFill rotWithShape="1">
+                    <a:blip r:embed="rId34">
+                      <a:extLst>
+                        <a:ext uri="{BEBA8EAE-BF5A-486C-A8C5-ECC9F3942E4B}">
+                          <a14:imgProps xmlns:a14="http://schemas.microsoft.com/office/drawing/2010/main">
+                            <a14:imgLayer r:embed="rId35">
+                              <a14:imgEffect>
+                                <a14:sharpenSoften amount="25000"/>
+                              </a14:imgEffect>
+                            </a14:imgLayer>
+                          </a14:imgProps>
+                        </a:ext>
+                        <a:ext uri="{28A0092B-C50C-407E-A947-70E740481C1C}">
+                          <a14:useLocalDpi xmlns:a14="http://schemas.microsoft.com/office/drawing/2010/main" val="0"/>
+                        </a:ext>
+                      </a:extLst>
+                    </a:blip>
+                    <a:srcRect b="2118"/>
+                    <a:stretch/>
+                  </pic:blipFill>
+                  <pic:spPr bwMode="auto">
+                    <a:xfrm>
+                      <a:off x="0" y="0"/>
+                      <a:ext cx="4891863" cy="3633956"/>
+                    </a:xfrm>
+                    <a:prstGeom prst="rect">
+                      <a:avLst/>
+                    </a:prstGeom>
+                    <a:noFill/>
+                    <a:ln>
+                      <a:noFill/>
+                    </a:ln>
+                    <a:extLst>
+                      <a:ext uri="{53640926-AAD7-44D8-BBD7-CCE9431645EC}">
+                        <a14:shadowObscured xmlns:a14="http://schemas.microsoft.com/office/drawing/2010/main"/>
+                      </a:ext>
+                    </a:extLst>
+                  </pic:spPr>
+                </pic:pic>
+              </a:graphicData>
+            </a:graphic>
+          </wp:inline>
+        </w:drawing>
+      </w:r>
+    </w:p>
+    <w:p>
+      <w:pPr>
+        <w:tabs>
+          <w:tab w:val="left" w:pos="2205"/>
+        </w:tabs>
+        <w:jc w:val="center"/>
+        <w:rPr>
+          <w:rFonts w:ascii="Cambria" w:hAnsi="Cambria"/>
+          <w:b/>
+          <w:bCs/>
+          <w:sz w:val="24"/>
+          <w:szCs w:val="24"/>
+          <w:lang w:bidi="ar-EG"/>
+        </w:rPr>
+      </w:pPr>
+      <w:r>
+        <w:rPr>
+          <w:rFonts w:ascii="Cambria" w:hAnsi="Cambria"/>
+          <w:b/>
+          <w:bCs/>
+          <w:sz w:val="24"/>
+          <w:szCs w:val="24"/>
+          <w:lang w:bidi="ar-EG"/>
+        </w:rPr>
+        <w:t>Figure</w:t>
+      </w:r>
+    </w:p>
+    <w:p>
+      <w:pPr>
+        <w:tabs>
+          <w:tab w:val="left" w:pos="2205"/>
+        </w:tabs>
         <w:rPr>
           <w:rFonts w:ascii="Cambria" w:hAnsi="Cambria"/>
           <w:sz w:val="40"/>
           <w:szCs w:val="40"/>
         </w:rPr>
       </w:pPr>
-      <w:bookmarkStart w:id="3" w:name="_GoBack"/>
-      <w:bookmarkEnd w:id="3"/>
       <w:r>
         <w:rPr>
           <w:rFonts w:ascii="Cambria" w:hAnsi="Cambria" w:cs="Cambria"/>
@@ -12740,7 +15329,7 @@
         </w:rPr>
         <w:t xml:space="preserve">[Uploaded in January 2017], available from </w:t>
       </w:r>
-      <w:hyperlink r:id="rId20" w:history="1">
+      <w:hyperlink r:id="rId36" w:history="1">
         <w:r>
           <w:rPr>
             <w:rStyle w:val="Hyperlink"/>
@@ -12784,7 +15373,7 @@
         </w:rPr>
         <w:t xml:space="preserve">[Uploaded in December 2011], available from </w:t>
       </w:r>
-      <w:hyperlink r:id="rId21" w:history="1">
+      <w:hyperlink r:id="rId37" w:history="1">
         <w:r>
           <w:rPr>
             <w:rStyle w:val="Hyperlink"/>
@@ -12828,7 +15417,7 @@
         </w:rPr>
         <w:t xml:space="preserve">[Uploaded in September 2017], available from </w:t>
       </w:r>
-      <w:hyperlink r:id="rId22" w:history="1">
+      <w:hyperlink r:id="rId38" w:history="1">
         <w:r>
           <w:rPr>
             <w:rStyle w:val="Hyperlink"/>
@@ -13219,6 +15808,95 @@
     </w:lvl>
   </w:abstractNum>
   <w:abstractNum w:abstractNumId="3" w15:restartNumberingAfterBreak="0">
+    <w:nsid w:val="0E80750B"/>
+    <w:multiLevelType w:val="hybridMultilevel"/>
+    <w:tmpl w:val="0BB4517A"/>
+    <w:lvl w:ilvl="0" w:tplc="09463204">
+      <w:start w:val="1"/>
+      <w:numFmt w:val="decimal"/>
+      <w:lvlText w:val="%1-"/>
+      <w:lvlJc w:val="left"/>
+      <w:pPr>
+        <w:ind w:left="720" w:hanging="360"/>
+      </w:pPr>
+      <w:rPr>
+        <w:rFonts w:hint="default"/>
+      </w:rPr>
+    </w:lvl>
+    <w:lvl w:ilvl="1" w:tplc="04090019" w:tentative="1">
+      <w:start w:val="1"/>
+      <w:numFmt w:val="lowerLetter"/>
+      <w:lvlText w:val="%2."/>
+      <w:lvlJc w:val="left"/>
+      <w:pPr>
+        <w:ind w:left="1440" w:hanging="360"/>
+      </w:pPr>
+    </w:lvl>
+    <w:lvl w:ilvl="2" w:tplc="0409001B" w:tentative="1">
+      <w:start w:val="1"/>
+      <w:numFmt w:val="lowerRoman"/>
+      <w:lvlText w:val="%3."/>
+      <w:lvlJc w:val="right"/>
+      <w:pPr>
+        <w:ind w:left="2160" w:hanging="180"/>
+      </w:pPr>
+    </w:lvl>
+    <w:lvl w:ilvl="3" w:tplc="0409000F" w:tentative="1">
+      <w:start w:val="1"/>
+      <w:numFmt w:val="decimal"/>
+      <w:lvlText w:val="%4."/>
+      <w:lvlJc w:val="left"/>
+      <w:pPr>
+        <w:ind w:left="2880" w:hanging="360"/>
+      </w:pPr>
+    </w:lvl>
+    <w:lvl w:ilvl="4" w:tplc="04090019" w:tentative="1">
+      <w:start w:val="1"/>
+      <w:numFmt w:val="lowerLetter"/>
+      <w:lvlText w:val="%5."/>
+      <w:lvlJc w:val="left"/>
+      <w:pPr>
+        <w:ind w:left="3600" w:hanging="360"/>
+      </w:pPr>
+    </w:lvl>
+    <w:lvl w:ilvl="5" w:tplc="0409001B" w:tentative="1">
+      <w:start w:val="1"/>
+      <w:numFmt w:val="lowerRoman"/>
+      <w:lvlText w:val="%6."/>
+      <w:lvlJc w:val="right"/>
+      <w:pPr>
+        <w:ind w:left="4320" w:hanging="180"/>
+      </w:pPr>
+    </w:lvl>
+    <w:lvl w:ilvl="6" w:tplc="0409000F" w:tentative="1">
+      <w:start w:val="1"/>
+      <w:numFmt w:val="decimal"/>
+      <w:lvlText w:val="%7."/>
+      <w:lvlJc w:val="left"/>
+      <w:pPr>
+        <w:ind w:left="5040" w:hanging="360"/>
+      </w:pPr>
+    </w:lvl>
+    <w:lvl w:ilvl="7" w:tplc="04090019" w:tentative="1">
+      <w:start w:val="1"/>
+      <w:numFmt w:val="lowerLetter"/>
+      <w:lvlText w:val="%8."/>
+      <w:lvlJc w:val="left"/>
+      <w:pPr>
+        <w:ind w:left="5760" w:hanging="360"/>
+      </w:pPr>
+    </w:lvl>
+    <w:lvl w:ilvl="8" w:tplc="0409001B" w:tentative="1">
+      <w:start w:val="1"/>
+      <w:numFmt w:val="lowerRoman"/>
+      <w:lvlText w:val="%9."/>
+      <w:lvlJc w:val="right"/>
+      <w:pPr>
+        <w:ind w:left="6480" w:hanging="180"/>
+      </w:pPr>
+    </w:lvl>
+  </w:abstractNum>
+  <w:abstractNum w:abstractNumId="4" w15:restartNumberingAfterBreak="0">
     <w:nsid w:val="12C77F13"/>
     <w:multiLevelType w:val="hybridMultilevel"/>
     <w:tmpl w:val="D696EC80"/>
@@ -13310,7 +15988,7 @@
       </w:pPr>
     </w:lvl>
   </w:abstractNum>
-  <w:abstractNum w:abstractNumId="4" w15:restartNumberingAfterBreak="0">
+  <w:abstractNum w:abstractNumId="5" w15:restartNumberingAfterBreak="0">
     <w:nsid w:val="23A05AD4"/>
     <w:multiLevelType w:val="hybridMultilevel"/>
     <w:tmpl w:val="8328233A"/>
@@ -13423,7 +16101,7 @@
       </w:rPr>
     </w:lvl>
   </w:abstractNum>
-  <w:abstractNum w:abstractNumId="5" w15:restartNumberingAfterBreak="0">
+  <w:abstractNum w:abstractNumId="6" w15:restartNumberingAfterBreak="0">
     <w:nsid w:val="27DA0445"/>
     <w:multiLevelType w:val="hybridMultilevel"/>
     <w:tmpl w:val="16063F28"/>
@@ -13536,7 +16214,7 @@
       </w:rPr>
     </w:lvl>
   </w:abstractNum>
-  <w:abstractNum w:abstractNumId="6" w15:restartNumberingAfterBreak="0">
+  <w:abstractNum w:abstractNumId="7" w15:restartNumberingAfterBreak="0">
     <w:nsid w:val="2F813728"/>
     <w:multiLevelType w:val="hybridMultilevel"/>
     <w:tmpl w:val="052265AA"/>
@@ -13649,7 +16327,7 @@
       </w:rPr>
     </w:lvl>
   </w:abstractNum>
-  <w:abstractNum w:abstractNumId="7" w15:restartNumberingAfterBreak="0">
+  <w:abstractNum w:abstractNumId="8" w15:restartNumberingAfterBreak="0">
     <w:nsid w:val="31497C8F"/>
     <w:multiLevelType w:val="hybridMultilevel"/>
     <w:tmpl w:val="8BF22456"/>
@@ -13762,7 +16440,7 @@
       </w:rPr>
     </w:lvl>
   </w:abstractNum>
-  <w:abstractNum w:abstractNumId="8" w15:restartNumberingAfterBreak="0">
+  <w:abstractNum w:abstractNumId="9" w15:restartNumberingAfterBreak="0">
     <w:nsid w:val="35C45D8C"/>
     <w:multiLevelType w:val="hybridMultilevel"/>
     <w:tmpl w:val="6F30E1A6"/>
@@ -13854,7 +16532,7 @@
       </w:pPr>
     </w:lvl>
   </w:abstractNum>
-  <w:abstractNum w:abstractNumId="9" w15:restartNumberingAfterBreak="0">
+  <w:abstractNum w:abstractNumId="10" w15:restartNumberingAfterBreak="0">
     <w:nsid w:val="36C605C6"/>
     <w:multiLevelType w:val="hybridMultilevel"/>
     <w:tmpl w:val="15E074FE"/>
@@ -13946,7 +16624,7 @@
       </w:pPr>
     </w:lvl>
   </w:abstractNum>
-  <w:abstractNum w:abstractNumId="10" w15:restartNumberingAfterBreak="0">
+  <w:abstractNum w:abstractNumId="11" w15:restartNumberingAfterBreak="0">
     <w:nsid w:val="37294E66"/>
     <w:multiLevelType w:val="hybridMultilevel"/>
     <w:tmpl w:val="F0BAAA20"/>
@@ -14038,7 +16716,96 @@
       </w:pPr>
     </w:lvl>
   </w:abstractNum>
-  <w:abstractNum w:abstractNumId="11" w15:restartNumberingAfterBreak="0">
+  <w:abstractNum w:abstractNumId="12" w15:restartNumberingAfterBreak="0">
+    <w:nsid w:val="3D8A218D"/>
+    <w:multiLevelType w:val="hybridMultilevel"/>
+    <w:tmpl w:val="0BB4517A"/>
+    <w:lvl w:ilvl="0" w:tplc="09463204">
+      <w:start w:val="1"/>
+      <w:numFmt w:val="decimal"/>
+      <w:lvlText w:val="%1-"/>
+      <w:lvlJc w:val="left"/>
+      <w:pPr>
+        <w:ind w:left="720" w:hanging="360"/>
+      </w:pPr>
+      <w:rPr>
+        <w:rFonts w:hint="default"/>
+      </w:rPr>
+    </w:lvl>
+    <w:lvl w:ilvl="1" w:tplc="04090019" w:tentative="1">
+      <w:start w:val="1"/>
+      <w:numFmt w:val="lowerLetter"/>
+      <w:lvlText w:val="%2."/>
+      <w:lvlJc w:val="left"/>
+      <w:pPr>
+        <w:ind w:left="1440" w:hanging="360"/>
+      </w:pPr>
+    </w:lvl>
+    <w:lvl w:ilvl="2" w:tplc="0409001B" w:tentative="1">
+      <w:start w:val="1"/>
+      <w:numFmt w:val="lowerRoman"/>
+      <w:lvlText w:val="%3."/>
+      <w:lvlJc w:val="right"/>
+      <w:pPr>
+        <w:ind w:left="2160" w:hanging="180"/>
+      </w:pPr>
+    </w:lvl>
+    <w:lvl w:ilvl="3" w:tplc="0409000F" w:tentative="1">
+      <w:start w:val="1"/>
+      <w:numFmt w:val="decimal"/>
+      <w:lvlText w:val="%4."/>
+      <w:lvlJc w:val="left"/>
+      <w:pPr>
+        <w:ind w:left="2880" w:hanging="360"/>
+      </w:pPr>
+    </w:lvl>
+    <w:lvl w:ilvl="4" w:tplc="04090019" w:tentative="1">
+      <w:start w:val="1"/>
+      <w:numFmt w:val="lowerLetter"/>
+      <w:lvlText w:val="%5."/>
+      <w:lvlJc w:val="left"/>
+      <w:pPr>
+        <w:ind w:left="3600" w:hanging="360"/>
+      </w:pPr>
+    </w:lvl>
+    <w:lvl w:ilvl="5" w:tplc="0409001B" w:tentative="1">
+      <w:start w:val="1"/>
+      <w:numFmt w:val="lowerRoman"/>
+      <w:lvlText w:val="%6."/>
+      <w:lvlJc w:val="right"/>
+      <w:pPr>
+        <w:ind w:left="4320" w:hanging="180"/>
+      </w:pPr>
+    </w:lvl>
+    <w:lvl w:ilvl="6" w:tplc="0409000F" w:tentative="1">
+      <w:start w:val="1"/>
+      <w:numFmt w:val="decimal"/>
+      <w:lvlText w:val="%7."/>
+      <w:lvlJc w:val="left"/>
+      <w:pPr>
+        <w:ind w:left="5040" w:hanging="360"/>
+      </w:pPr>
+    </w:lvl>
+    <w:lvl w:ilvl="7" w:tplc="04090019" w:tentative="1">
+      <w:start w:val="1"/>
+      <w:numFmt w:val="lowerLetter"/>
+      <w:lvlText w:val="%8."/>
+      <w:lvlJc w:val="left"/>
+      <w:pPr>
+        <w:ind w:left="5760" w:hanging="360"/>
+      </w:pPr>
+    </w:lvl>
+    <w:lvl w:ilvl="8" w:tplc="0409001B" w:tentative="1">
+      <w:start w:val="1"/>
+      <w:numFmt w:val="lowerRoman"/>
+      <w:lvlText w:val="%9."/>
+      <w:lvlJc w:val="right"/>
+      <w:pPr>
+        <w:ind w:left="6480" w:hanging="180"/>
+      </w:pPr>
+    </w:lvl>
+  </w:abstractNum>
+  <w:abstractNum w:abstractNumId="13" w15:restartNumberingAfterBreak="0">
     <w:nsid w:val="3F5844EF"/>
     <w:multiLevelType w:val="hybridMultilevel"/>
     <w:tmpl w:val="6316A95E"/>
@@ -14150,7 +16917,7 @@
       </w:rPr>
     </w:lvl>
   </w:abstractNum>
-  <w:abstractNum w:abstractNumId="12" w15:restartNumberingAfterBreak="0">
+  <w:abstractNum w:abstractNumId="14" w15:restartNumberingAfterBreak="0">
     <w:nsid w:val="40AD6CB1"/>
     <w:multiLevelType w:val="hybridMultilevel"/>
     <w:tmpl w:val="19FC30C0"/>
@@ -14263,7 +17030,7 @@
       </w:rPr>
     </w:lvl>
   </w:abstractNum>
-  <w:abstractNum w:abstractNumId="13" w15:restartNumberingAfterBreak="0">
+  <w:abstractNum w:abstractNumId="15" w15:restartNumberingAfterBreak="0">
     <w:nsid w:val="4A04437F"/>
     <w:multiLevelType w:val="hybridMultilevel"/>
     <w:tmpl w:val="851E7A16"/>
@@ -14375,7 +17142,7 @@
       </w:rPr>
     </w:lvl>
   </w:abstractNum>
-  <w:abstractNum w:abstractNumId="14" w15:restartNumberingAfterBreak="0">
+  <w:abstractNum w:abstractNumId="16" w15:restartNumberingAfterBreak="0">
     <w:nsid w:val="4A7D5528"/>
     <w:multiLevelType w:val="hybridMultilevel"/>
     <w:tmpl w:val="1652AC0C"/>
@@ -14489,7 +17256,7 @@
       </w:rPr>
     </w:lvl>
   </w:abstractNum>
-  <w:abstractNum w:abstractNumId="15" w15:restartNumberingAfterBreak="0">
+  <w:abstractNum w:abstractNumId="17" w15:restartNumberingAfterBreak="0">
     <w:nsid w:val="51A158D1"/>
     <w:multiLevelType w:val="hybridMultilevel"/>
     <w:tmpl w:val="9DC86EF0"/>
@@ -14602,7 +17369,7 @@
       </w:rPr>
     </w:lvl>
   </w:abstractNum>
-  <w:abstractNum w:abstractNumId="16" w15:restartNumberingAfterBreak="0">
+  <w:abstractNum w:abstractNumId="18" w15:restartNumberingAfterBreak="0">
     <w:nsid w:val="6126473C"/>
     <w:multiLevelType w:val="hybridMultilevel"/>
     <w:tmpl w:val="680C133C"/>
@@ -14714,7 +17481,7 @@
       </w:rPr>
     </w:lvl>
   </w:abstractNum>
-  <w:abstractNum w:abstractNumId="17" w15:restartNumberingAfterBreak="0">
+  <w:abstractNum w:abstractNumId="19" w15:restartNumberingAfterBreak="0">
     <w:nsid w:val="6A4D6A6A"/>
     <w:multiLevelType w:val="hybridMultilevel"/>
     <w:tmpl w:val="A672F312"/>
@@ -14826,7 +17593,7 @@
       </w:rPr>
     </w:lvl>
   </w:abstractNum>
-  <w:abstractNum w:abstractNumId="18" w15:restartNumberingAfterBreak="0">
+  <w:abstractNum w:abstractNumId="20" w15:restartNumberingAfterBreak="0">
     <w:nsid w:val="6C710C33"/>
     <w:multiLevelType w:val="hybridMultilevel"/>
     <w:tmpl w:val="420889F6"/>
@@ -14939,7 +17706,7 @@
       </w:rPr>
     </w:lvl>
   </w:abstractNum>
-  <w:abstractNum w:abstractNumId="19" w15:restartNumberingAfterBreak="0">
+  <w:abstractNum w:abstractNumId="21" w15:restartNumberingAfterBreak="0">
     <w:nsid w:val="6E5A3DD6"/>
     <w:multiLevelType w:val="hybridMultilevel"/>
     <w:tmpl w:val="12A6D6E8"/>
@@ -15053,7 +17820,7 @@
       </w:rPr>
     </w:lvl>
   </w:abstractNum>
-  <w:abstractNum w:abstractNumId="20" w15:restartNumberingAfterBreak="0">
+  <w:abstractNum w:abstractNumId="22" w15:restartNumberingAfterBreak="0">
     <w:nsid w:val="79CF5EB3"/>
     <w:multiLevelType w:val="hybridMultilevel"/>
     <w:tmpl w:val="46F45FEE"/>
@@ -15145,7 +17912,7 @@
       </w:pPr>
     </w:lvl>
   </w:abstractNum>
-  <w:abstractNum w:abstractNumId="21" w15:restartNumberingAfterBreak="0">
+  <w:abstractNum w:abstractNumId="23" w15:restartNumberingAfterBreak="0">
     <w:nsid w:val="7C2E3415"/>
     <w:multiLevelType w:val="hybridMultilevel"/>
     <w:tmpl w:val="44C0FD74"/>
@@ -15259,70 +18026,76 @@
     </w:lvl>
   </w:abstractNum>
   <w:num w:numId="1">
-    <w:abstractNumId w:val="7"/>
+    <w:abstractNumId w:val="8"/>
   </w:num>
   <w:num w:numId="2">
+    <w:abstractNumId w:val="19"/>
+  </w:num>
+  <w:num w:numId="3">
+    <w:abstractNumId w:val="13"/>
+  </w:num>
+  <w:num w:numId="4">
+    <w:abstractNumId w:val="15"/>
+  </w:num>
+  <w:num w:numId="5">
     <w:abstractNumId w:val="17"/>
   </w:num>
-  <w:num w:numId="3">
-    <w:abstractNumId w:val="11"/>
-  </w:num>
-  <w:num w:numId="4">
-    <w:abstractNumId w:val="13"/>
-  </w:num>
-  <w:num w:numId="5">
-    <w:abstractNumId w:val="15"/>
-  </w:num>
   <w:num w:numId="6">
-    <w:abstractNumId w:val="16"/>
+    <w:abstractNumId w:val="18"/>
   </w:num>
   <w:num w:numId="7">
     <w:abstractNumId w:val="2"/>
   </w:num>
   <w:num w:numId="8">
-    <w:abstractNumId w:val="18"/>
+    <w:abstractNumId w:val="20"/>
   </w:num>
   <w:num w:numId="9">
     <w:abstractNumId w:val="1"/>
   </w:num>
   <w:num w:numId="10">
-    <w:abstractNumId w:val="5"/>
+    <w:abstractNumId w:val="6"/>
   </w:num>
   <w:num w:numId="11">
+    <w:abstractNumId w:val="11"/>
+  </w:num>
+  <w:num w:numId="12">
+    <w:abstractNumId w:val="9"/>
+  </w:num>
+  <w:num w:numId="13">
     <w:abstractNumId w:val="10"/>
   </w:num>
-  <w:num w:numId="12">
-    <w:abstractNumId w:val="8"/>
-  </w:num>
-  <w:num w:numId="13">
-    <w:abstractNumId w:val="9"/>
-  </w:num>
   <w:num w:numId="14">
-    <w:abstractNumId w:val="20"/>
+    <w:abstractNumId w:val="22"/>
   </w:num>
   <w:num w:numId="15">
-    <w:abstractNumId w:val="3"/>
+    <w:abstractNumId w:val="4"/>
   </w:num>
   <w:num w:numId="16">
     <w:abstractNumId w:val="0"/>
   </w:num>
   <w:num w:numId="17">
-    <w:abstractNumId w:val="6"/>
+    <w:abstractNumId w:val="7"/>
   </w:num>
   <w:num w:numId="18">
-    <w:abstractNumId w:val="19"/>
+    <w:abstractNumId w:val="21"/>
   </w:num>
   <w:num w:numId="19">
-    <w:abstractNumId w:val="21"/>
+    <w:abstractNumId w:val="23"/>
   </w:num>
   <w:num w:numId="20">
+    <w:abstractNumId w:val="16"/>
+  </w:num>
+  <w:num w:numId="21">
     <w:abstractNumId w:val="14"/>
   </w:num>
-  <w:num w:numId="21">
+  <w:num w:numId="22">
+    <w:abstractNumId w:val="5"/>
+  </w:num>
+  <w:num w:numId="23">
     <w:abstractNumId w:val="12"/>
   </w:num>
-  <w:num w:numId="22">
-    <w:abstractNumId w:val="4"/>
+  <w:num w:numId="24">
+    <w:abstractNumId w:val="3"/>
   </w:num>
 </w:numbering>
 </file>
@@ -15942,6 +18715,69 @@
       <w:rFonts w:eastAsiaTheme="minorEastAsia" w:cs="Times New Roman"/>
     </w:rPr>
   </w:style>
+  <w:style w:type="table" w:styleId="PlainTable1">
+    <w:name w:val="Plain Table 1"/>
+    <w:basedOn w:val="TableNormal"/>
+    <w:uiPriority w:val="41"/>
+    <w:rsid w:val="00AE474F"/>
+    <w:pPr>
+      <w:spacing w:after="0" w:line="240" w:lineRule="auto"/>
+    </w:pPr>
+    <w:tblPr>
+      <w:tblStyleRowBandSize w:val="1"/>
+      <w:tblStyleColBandSize w:val="1"/>
+      <w:tblBorders>
+        <w:top w:val="single" w:sz="4" w:space="0" w:color="BFBFBF" w:themeColor="background1" w:themeShade="BF"/>
+        <w:left w:val="single" w:sz="4" w:space="0" w:color="BFBFBF" w:themeColor="background1" w:themeShade="BF"/>
+        <w:bottom w:val="single" w:sz="4" w:space="0" w:color="BFBFBF" w:themeColor="background1" w:themeShade="BF"/>
+        <w:right w:val="single" w:sz="4" w:space="0" w:color="BFBFBF" w:themeColor="background1" w:themeShade="BF"/>
+        <w:insideH w:val="single" w:sz="4" w:space="0" w:color="BFBFBF" w:themeColor="background1" w:themeShade="BF"/>
+        <w:insideV w:val="single" w:sz="4" w:space="0" w:color="BFBFBF" w:themeColor="background1" w:themeShade="BF"/>
+      </w:tblBorders>
+    </w:tblPr>
+    <w:tblStylePr w:type="firstRow">
+      <w:rPr>
+        <w:b/>
+        <w:bCs/>
+      </w:rPr>
+    </w:tblStylePr>
+    <w:tblStylePr w:type="lastRow">
+      <w:rPr>
+        <w:b/>
+        <w:bCs/>
+      </w:rPr>
+      <w:tblPr/>
+      <w:tcPr>
+        <w:tcBorders>
+          <w:top w:val="double" w:sz="4" w:space="0" w:color="BFBFBF" w:themeColor="background1" w:themeShade="BF"/>
+        </w:tcBorders>
+      </w:tcPr>
+    </w:tblStylePr>
+    <w:tblStylePr w:type="firstCol">
+      <w:rPr>
+        <w:b/>
+        <w:bCs/>
+      </w:rPr>
+    </w:tblStylePr>
+    <w:tblStylePr w:type="lastCol">
+      <w:rPr>
+        <w:b/>
+        <w:bCs/>
+      </w:rPr>
+    </w:tblStylePr>
+    <w:tblStylePr w:type="band1Vert">
+      <w:tblPr/>
+      <w:tcPr>
+        <w:shd w:val="clear" w:color="auto" w:fill="F2F2F2" w:themeFill="background1" w:themeFillShade="F2"/>
+      </w:tcPr>
+    </w:tblStylePr>
+    <w:tblStylePr w:type="band1Horz">
+      <w:tblPr/>
+      <w:tcPr>
+        <w:shd w:val="clear" w:color="auto" w:fill="F2F2F2" w:themeFill="background1" w:themeFillShade="F2"/>
+      </w:tcPr>
+    </w:tblStylePr>
+  </w:style>
 </w:styles>
 </file>
 
@@ -16211,7 +19047,7 @@
 </file>
 
 <file path=customXml/itemProps1.xml><?xml version="1.0" encoding="utf-8"?>
-<ds:datastoreItem xmlns:ds="http://schemas.openxmlformats.org/officeDocument/2006/customXml" ds:itemID="{62B38FEF-EA45-4767-8309-0D6172455027}">
+<ds:datastoreItem xmlns:ds="http://schemas.openxmlformats.org/officeDocument/2006/customXml" ds:itemID="{46F0CF72-6ACF-467D-92F9-8275BF9D41AF}">
   <ds:schemaRefs>
     <ds:schemaRef ds:uri="http://schemas.openxmlformats.org/officeDocument/2006/bibliography"/>
   </ds:schemaRefs>

</xml_diff>

<commit_message>
Finished Gantt Chart plan
</commit_message>
<xml_diff>
--- a/CarePoint.docx
+++ b/CarePoint.docx
@@ -2750,8 +2750,6 @@
         </w:rPr>
         <w:t xml:space="preserve">may </w:t>
       </w:r>
-      <w:bookmarkStart w:id="0" w:name="_GoBack"/>
-      <w:bookmarkEnd w:id="0"/>
       <w:r>
         <w:rPr>
           <w:rFonts w:ascii="Cambria" w:hAnsi="Cambria"/>
@@ -4338,15 +4336,17 @@
                 <w:sz w:val="26"/>
                 <w:szCs w:val="26"/>
               </w:rPr>
-              <w:t xml:space="preserve"> into </w:t>
-            </w:r>
-            <w:r>
-              <w:rPr>
-                <w:rFonts w:ascii="Cambria" w:hAnsi="Cambria"/>
-                <w:sz w:val="26"/>
-                <w:szCs w:val="26"/>
-              </w:rPr>
-              <w:t xml:space="preserve">four </w:t>
+              <w:t xml:space="preserve"> into</w:t>
+            </w:r>
+            <w:bookmarkStart w:id="0" w:name="_GoBack"/>
+            <w:bookmarkEnd w:id="0"/>
+            <w:r>
+              <w:rPr>
+                <w:rFonts w:ascii="Cambria" w:hAnsi="Cambria"/>
+                <w:sz w:val="26"/>
+                <w:szCs w:val="26"/>
+              </w:rPr>
+              <w:t xml:space="preserve"> </w:t>
             </w:r>
             <w:r>
               <w:rPr>
@@ -19065,7 +19065,7 @@
 </file>
 
 <file path=customXml/itemProps1.xml><?xml version="1.0" encoding="utf-8"?>
-<ds:datastoreItem xmlns:ds="http://schemas.openxmlformats.org/officeDocument/2006/customXml" ds:itemID="{2B7079E7-4B90-444B-8D29-FFEF1F357794}">
+<ds:datastoreItem xmlns:ds="http://schemas.openxmlformats.org/officeDocument/2006/customXml" ds:itemID="{7D3C7925-1BF0-44E4-BCF2-465C3C8A2495}">
   <ds:schemaRefs>
     <ds:schemaRef ds:uri="http://schemas.openxmlformats.org/officeDocument/2006/bibliography"/>
   </ds:schemaRefs>

</xml_diff>

<commit_message>
Carepoint presentation 1 is added
</commit_message>
<xml_diff>
--- a/CarePoint.docx
+++ b/CarePoint.docx
@@ -8627,6 +8627,7 @@
           <w:lang w:bidi="ar-EG"/>
         </w:rPr>
       </w:pPr>
+      <w:bookmarkStart w:id="3" w:name="_GoBack"/>
       <w:r>
         <w:rPr>
           <w:rFonts w:ascii="Cambria" w:hAnsi="Cambria"/>
@@ -8636,7 +8637,7 @@
           <w:szCs w:val="26"/>
           <w:lang w:bidi="ar-EG"/>
         </w:rPr>
-        <w:t xml:space="preserve">Microsoft Azure: </w:t>
+        <w:t>Entity framework:</w:t>
       </w:r>
       <w:r>
         <w:rPr>
@@ -8645,9 +8646,10 @@
           <w:szCs w:val="26"/>
           <w:lang w:bidi="ar-EG"/>
         </w:rPr>
-        <w:t>we use it to host the database, and we will use it to deploy the website.</w:t>
-      </w:r>
-    </w:p>
+        <w:t xml:space="preserve"> used for ORM</w:t>
+      </w:r>
+    </w:p>
+    <w:bookmarkEnd w:id="3"/>
     <w:p>
       <w:pPr>
         <w:pStyle w:val="ListParagraph"/>
@@ -8671,7 +8673,7 @@
           <w:szCs w:val="26"/>
           <w:lang w:bidi="ar-EG"/>
         </w:rPr>
-        <w:t xml:space="preserve">Gitlab: </w:t>
+        <w:t xml:space="preserve">Microsoft Azure: </w:t>
       </w:r>
       <w:r>
         <w:rPr>
@@ -8680,7 +8682,7 @@
           <w:szCs w:val="26"/>
           <w:lang w:bidi="ar-EG"/>
         </w:rPr>
-        <w:t>we use it to collaborate and share project files.</w:t>
+        <w:t>we use it to host the database, and we will use it to deploy the website.</w:t>
       </w:r>
     </w:p>
     <w:p>
@@ -8692,14 +8694,11 @@
         </w:numPr>
         <w:rPr>
           <w:rFonts w:ascii="Cambria" w:hAnsi="Cambria"/>
-          <w:b/>
-          <w:bCs/>
           <w:sz w:val="26"/>
           <w:szCs w:val="26"/>
           <w:lang w:bidi="ar-EG"/>
         </w:rPr>
       </w:pPr>
-      <w:proofErr w:type="spellStart"/>
       <w:r>
         <w:rPr>
           <w:rFonts w:ascii="Cambria" w:hAnsi="Cambria"/>
@@ -8709,28 +8708,16 @@
           <w:szCs w:val="26"/>
           <w:lang w:bidi="ar-EG"/>
         </w:rPr>
-        <w:t>Moqups</w:t>
-      </w:r>
-      <w:proofErr w:type="spellEnd"/>
-      <w:r>
-        <w:rPr>
-          <w:rFonts w:ascii="Cambria" w:hAnsi="Cambria"/>
-          <w:b/>
-          <w:bCs/>
+        <w:t xml:space="preserve">Gitlab: </w:t>
+      </w:r>
+      <w:r>
+        <w:rPr>
+          <w:rFonts w:ascii="Cambria" w:hAnsi="Cambria"/>
           <w:sz w:val="26"/>
           <w:szCs w:val="26"/>
           <w:lang w:bidi="ar-EG"/>
         </w:rPr>
-        <w:t xml:space="preserve">: </w:t>
-      </w:r>
-      <w:r>
-        <w:rPr>
-          <w:rFonts w:ascii="Cambria" w:hAnsi="Cambria"/>
-          <w:sz w:val="26"/>
-          <w:szCs w:val="26"/>
-          <w:lang w:bidi="ar-EG"/>
-        </w:rPr>
-        <w:t>used to make UI blueprints.</w:t>
+        <w:t>we use it to collaborate and share project files.</w:t>
       </w:r>
     </w:p>
     <w:p>
@@ -8749,6 +8736,7 @@
           <w:lang w:bidi="ar-EG"/>
         </w:rPr>
       </w:pPr>
+      <w:proofErr w:type="spellStart"/>
       <w:r>
         <w:rPr>
           <w:rFonts w:ascii="Cambria" w:hAnsi="Cambria"/>
@@ -8758,36 +8746,28 @@
           <w:szCs w:val="26"/>
           <w:lang w:bidi="ar-EG"/>
         </w:rPr>
-        <w:t xml:space="preserve">Microsoft Project: </w:t>
-      </w:r>
-      <w:r>
-        <w:rPr>
-          <w:rFonts w:ascii="Cambria" w:hAnsi="Cambria"/>
+        <w:t>Moqups</w:t>
+      </w:r>
+      <w:proofErr w:type="spellEnd"/>
+      <w:r>
+        <w:rPr>
+          <w:rFonts w:ascii="Cambria" w:hAnsi="Cambria"/>
+          <w:b/>
+          <w:bCs/>
           <w:sz w:val="26"/>
           <w:szCs w:val="26"/>
           <w:lang w:bidi="ar-EG"/>
         </w:rPr>
-        <w:t>used</w:t>
-      </w:r>
-      <w:r>
-        <w:rPr>
-          <w:rFonts w:ascii="Cambria" w:hAnsi="Cambria"/>
-          <w:b/>
-          <w:bCs/>
+        <w:t xml:space="preserve">: </w:t>
+      </w:r>
+      <w:r>
+        <w:rPr>
+          <w:rFonts w:ascii="Cambria" w:hAnsi="Cambria"/>
           <w:sz w:val="26"/>
           <w:szCs w:val="26"/>
           <w:lang w:bidi="ar-EG"/>
         </w:rPr>
-        <w:t xml:space="preserve"> </w:t>
-      </w:r>
-      <w:r>
-        <w:rPr>
-          <w:rFonts w:ascii="Cambria" w:hAnsi="Cambria"/>
-          <w:sz w:val="26"/>
-          <w:szCs w:val="26"/>
-          <w:lang w:bidi="ar-EG"/>
-        </w:rPr>
-        <w:t>to help us do project management tasks.</w:t>
+        <w:t>used to make UI blueprints.</w:t>
       </w:r>
     </w:p>
     <w:p>
@@ -8801,6 +8781,63 @@
           <w:rFonts w:ascii="Cambria" w:hAnsi="Cambria"/>
           <w:b/>
           <w:bCs/>
+          <w:sz w:val="26"/>
+          <w:szCs w:val="26"/>
+          <w:lang w:bidi="ar-EG"/>
+        </w:rPr>
+      </w:pPr>
+      <w:r>
+        <w:rPr>
+          <w:rFonts w:ascii="Cambria" w:hAnsi="Cambria"/>
+          <w:b/>
+          <w:bCs/>
+          <w:sz w:val="26"/>
+          <w:szCs w:val="26"/>
+          <w:lang w:bidi="ar-EG"/>
+        </w:rPr>
+        <w:t xml:space="preserve">Microsoft Project: </w:t>
+      </w:r>
+      <w:r>
+        <w:rPr>
+          <w:rFonts w:ascii="Cambria" w:hAnsi="Cambria"/>
+          <w:sz w:val="26"/>
+          <w:szCs w:val="26"/>
+          <w:lang w:bidi="ar-EG"/>
+        </w:rPr>
+        <w:t>used</w:t>
+      </w:r>
+      <w:r>
+        <w:rPr>
+          <w:rFonts w:ascii="Cambria" w:hAnsi="Cambria"/>
+          <w:b/>
+          <w:bCs/>
+          <w:sz w:val="26"/>
+          <w:szCs w:val="26"/>
+          <w:lang w:bidi="ar-EG"/>
+        </w:rPr>
+        <w:t xml:space="preserve"> </w:t>
+      </w:r>
+      <w:r>
+        <w:rPr>
+          <w:rFonts w:ascii="Cambria" w:hAnsi="Cambria"/>
+          <w:sz w:val="26"/>
+          <w:szCs w:val="26"/>
+          <w:lang w:bidi="ar-EG"/>
+        </w:rPr>
+        <w:t>to help us do project management tasks.</w:t>
+      </w:r>
+    </w:p>
+    <w:p>
+      <w:pPr>
+        <w:pStyle w:val="ListParagraph"/>
+        <w:numPr>
+          <w:ilvl w:val="0"/>
+          <w:numId w:val="8"/>
+        </w:numPr>
+        <w:rPr>
+          <w:rFonts w:ascii="Cambria" w:hAnsi="Cambria"/>
+          <w:b/>
+          <w:bCs/>
           <w:sz w:val="28"/>
           <w:szCs w:val="28"/>
           <w:lang w:bidi="ar-EG"/>
@@ -9035,15 +9072,6 @@
         </w:rPr>
         <w:t>.</w:t>
       </w:r>
-    </w:p>
-    <w:p>
-      <w:pPr>
-        <w:rPr>
-          <w:rFonts w:ascii="Cambria" w:hAnsi="Cambria" w:cs="Cambria"/>
-          <w:sz w:val="28"/>
-          <w:szCs w:val="28"/>
-        </w:rPr>
-      </w:pPr>
     </w:p>
     <w:p>
       <w:pPr>
@@ -9297,8 +9325,8 @@
           <w:szCs w:val="22"/>
         </w:rPr>
       </w:pPr>
-      <w:bookmarkStart w:id="3" w:name="_Toc506357972"/>
-      <w:bookmarkStart w:id="4" w:name="_Toc506359777"/>
+      <w:bookmarkStart w:id="4" w:name="_Toc506357972"/>
+      <w:bookmarkStart w:id="5" w:name="_Toc506359777"/>
       <w:r>
         <w:rPr>
           <w:rFonts w:ascii="Cambria" w:hAnsi="Cambria"/>
@@ -9396,8 +9424,8 @@
         </w:rPr>
         <w:t xml:space="preserve"> home page</w:t>
       </w:r>
-      <w:bookmarkEnd w:id="3"/>
       <w:bookmarkEnd w:id="4"/>
+      <w:bookmarkEnd w:id="5"/>
     </w:p>
     <w:p>
       <w:pPr>
@@ -9529,7 +9557,7 @@
           <w:szCs w:val="26"/>
         </w:rPr>
       </w:pPr>
-      <w:bookmarkStart w:id="5" w:name="_Hlk504958494"/>
+      <w:bookmarkStart w:id="6" w:name="_Hlk504958494"/>
       <w:r>
         <w:rPr>
           <w:rFonts w:ascii="Cambria" w:hAnsi="Cambria" w:cstheme="majorBidi"/>
@@ -9657,7 +9685,7 @@
         <w:t>System uses its experience to diagnose patients.</w:t>
       </w:r>
     </w:p>
-    <w:bookmarkEnd w:id="5"/>
+    <w:bookmarkEnd w:id="6"/>
     <w:p>
       <w:pPr>
         <w:rPr>
@@ -10314,8 +10342,8 @@
           <w:szCs w:val="22"/>
         </w:rPr>
       </w:pPr>
-      <w:bookmarkStart w:id="6" w:name="_Toc506357973"/>
-      <w:bookmarkStart w:id="7" w:name="_Toc506359778"/>
+      <w:bookmarkStart w:id="7" w:name="_Toc506357973"/>
+      <w:bookmarkStart w:id="8" w:name="_Toc506359778"/>
       <w:r>
         <w:rPr>
           <w:rFonts w:ascii="Cambria" w:hAnsi="Cambria"/>
@@ -10404,8 +10432,8 @@
         </w:rPr>
         <w:t xml:space="preserve"> sample screens</w:t>
       </w:r>
-      <w:bookmarkEnd w:id="6"/>
       <w:bookmarkEnd w:id="7"/>
+      <w:bookmarkEnd w:id="8"/>
     </w:p>
     <w:p>
       <w:pPr>
@@ -10736,7 +10764,7 @@
           <w:u w:val="single"/>
         </w:rPr>
       </w:pPr>
-      <w:bookmarkStart w:id="8" w:name="_Hlk504964449"/>
+      <w:bookmarkStart w:id="9" w:name="_Hlk504964449"/>
       <w:r>
         <w:rPr>
           <w:rFonts w:ascii="Cambria" w:hAnsi="Cambria" w:cstheme="majorBidi"/>
@@ -10861,7 +10889,7 @@
         <w:t>.</w:t>
       </w:r>
     </w:p>
-    <w:bookmarkEnd w:id="8"/>
+    <w:bookmarkEnd w:id="9"/>
     <w:p>
       <w:pPr>
         <w:jc w:val="both"/>
@@ -10898,7 +10926,7 @@
           <w:szCs w:val="26"/>
         </w:rPr>
       </w:pPr>
-      <w:bookmarkStart w:id="9" w:name="_Hlk504959797"/>
+      <w:bookmarkStart w:id="10" w:name="_Hlk504959797"/>
       <w:r>
         <w:rPr>
           <w:rFonts w:ascii="Cambria" w:hAnsi="Cambria" w:cstheme="majorBidi"/>
@@ -10932,7 +10960,7 @@
         <w:t>.</w:t>
       </w:r>
     </w:p>
-    <w:bookmarkEnd w:id="9"/>
+    <w:bookmarkEnd w:id="10"/>
     <w:p>
       <w:pPr>
         <w:pStyle w:val="ListParagraph"/>
@@ -13492,7 +13520,7 @@
           <w:szCs w:val="22"/>
         </w:rPr>
       </w:pPr>
-      <w:bookmarkStart w:id="10" w:name="_Toc506359888"/>
+      <w:bookmarkStart w:id="11" w:name="_Toc506359888"/>
       <w:r>
         <w:rPr>
           <w:rFonts w:ascii="Cambria" w:hAnsi="Cambria"/>
@@ -13571,7 +13599,7 @@
         </w:rPr>
         <w:t>System notifications</w:t>
       </w:r>
-      <w:bookmarkEnd w:id="10"/>
+      <w:bookmarkEnd w:id="11"/>
     </w:p>
     <w:p>
       <w:pPr>
@@ -15009,17 +15037,7 @@
           <w:sz w:val="26"/>
           <w:szCs w:val="26"/>
         </w:rPr>
-        <w:t>a</w:t>
-      </w:r>
-      <w:bookmarkStart w:id="11" w:name="_GoBack"/>
-      <w:bookmarkEnd w:id="11"/>
-      <w:r>
-        <w:rPr>
-          <w:rFonts w:ascii="Cambria" w:hAnsi="Cambria"/>
-          <w:sz w:val="26"/>
-          <w:szCs w:val="26"/>
-        </w:rPr>
-        <w:t>dvertis</w:t>
+        <w:t>advertis</w:t>
       </w:r>
       <w:r>
         <w:rPr>
@@ -19192,7 +19210,7 @@
           <w:rPr>
             <w:noProof/>
           </w:rPr>
-          <w:t>12</w:t>
+          <w:t>15</w:t>
         </w:r>
         <w:r>
           <w:rPr>
@@ -22933,7 +22951,7 @@
 </file>
 
 <file path=customXml/itemProps1.xml><?xml version="1.0" encoding="utf-8"?>
-<ds:datastoreItem xmlns:ds="http://schemas.openxmlformats.org/officeDocument/2006/customXml" ds:itemID="{ADC3074C-9B04-466F-82D5-ADB6C7FD2533}">
+<ds:datastoreItem xmlns:ds="http://schemas.openxmlformats.org/officeDocument/2006/customXml" ds:itemID="{0A8FB672-4128-4928-9AE9-EC2B53A19716}">
   <ds:schemaRefs>
     <ds:schemaRef ds:uri="http://schemas.openxmlformats.org/officeDocument/2006/bibliography"/>
   </ds:schemaRefs>

</xml_diff>